<commit_message>
Black box testing and few document
</commit_message>
<xml_diff>
--- a/src/assignment4/Design.docx
+++ b/src/assignment4/Design.docx
@@ -8,11 +8,6 @@
       </w:r>
     </w:p>
     <w:p>
-      <w:r>
-        <w:rPr>
-          <w:noProof/>
-        </w:rPr>
-      </w:r>
       <w:r>
         <w:pict>
           <v:shapetype id="_x0000_t75" coordsize="21600,21600" o:spt="75" o:preferrelative="t" path="m@4@5l@4@11@9@11@9@5xe" filled="f" stroked="f">
@@ -34,10 +29,8 @@
             <v:path o:extrusionok="f" gradientshapeok="t" o:connecttype="rect"/>
             <o:lock v:ext="edit" aspectratio="t"/>
           </v:shapetype>
-          <v:shape id="_x0000_s1026" type="#_x0000_t75" style="width:465pt;height:418.5pt;mso-left-percent:-10001;mso-top-percent:-10001;mso-position-horizontal:absolute;mso-position-horizontal-relative:char;mso-position-vertical:absolute;mso-position-vertical-relative:line;mso-left-percent:-10001;mso-top-percent:-10001">
-            <v:imagedata r:id="rId4" o:title="IPO and Use case" cropright="10923f"/>
-            <w10:wrap type="none"/>
-            <w10:anchorlock/>
+          <v:shape id="_x0000_i1025" type="#_x0000_t75" style="width:465pt;height:418.8pt;mso-left-percent:-10001;mso-top-percent:-10001;mso-position-horizontal:absolute;mso-position-horizontal-relative:char;mso-position-vertical:absolute;mso-position-vertical-relative:line;mso-left-percent:-10001;mso-top-percent:-10001">
+            <v:imagedata r:id="rId7" o:title="IPO and Use case" cropright="10923f"/>
           </v:shape>
         </w:pict>
       </w:r>
@@ -61,7 +54,7 @@
       <w:r>
         <w:pict>
           <v:shape id="_x0000_i1026" type="#_x0000_t75" style="width:468pt;height:594pt">
-            <v:imagedata r:id="rId5" o:title="Block Diagram"/>
+            <v:imagedata r:id="rId8" o:title="Block Diagram"/>
           </v:shape>
         </w:pict>
       </w:r>
@@ -71,16 +64,2104 @@
         <w:lastRenderedPageBreak/>
         <w:t>UML Diagram</w:t>
       </w:r>
+    </w:p>
+    <w:p>
+      <w:r>
+        <w:pict>
+          <v:shape id="_x0000_i1027" type="#_x0000_t75" style="width:468pt;height:624.6pt">
+            <v:imagedata r:id="rId9" o:title="URL Diagram"/>
+          </v:shape>
+        </w:pict>
+      </w:r>
+    </w:p>
+    <w:p>
+      <w:pPr>
+        <w:rPr>
+          <w:rFonts w:eastAsia="맑은 고딕"/>
+          <w:b/>
+          <w:sz w:val="28"/>
+          <w:u w:val="single"/>
+          <w:lang w:eastAsia="ko-KR"/>
+        </w:rPr>
+      </w:pPr>
+      <w:r>
+        <w:rPr>
+          <w:rFonts w:eastAsia="맑은 고딕" w:hint="eastAsia"/>
+          <w:b/>
+          <w:sz w:val="28"/>
+          <w:u w:val="single"/>
+          <w:lang w:eastAsia="ko-KR"/>
+        </w:rPr>
+        <w:lastRenderedPageBreak/>
+        <w:t>D</w:t>
+      </w:r>
+      <w:r>
+        <w:rPr>
+          <w:rFonts w:eastAsia="맑은 고딕"/>
+          <w:b/>
+          <w:sz w:val="28"/>
+          <w:u w:val="single"/>
+          <w:lang w:eastAsia="ko-KR"/>
+        </w:rPr>
+        <w:t>river Algorithm</w:t>
+      </w:r>
+    </w:p>
+    <w:p>
+      <w:pPr>
+        <w:rPr>
+          <w:rFonts w:eastAsia="맑은 고딕"/>
+          <w:lang w:eastAsia="ko-KR"/>
+        </w:rPr>
+      </w:pPr>
+      <w:r>
+        <w:rPr>
+          <w:rFonts w:eastAsia="맑은 고딕"/>
+          <w:noProof/>
+          <w:lang w:eastAsia="ko-KR"/>
+        </w:rPr>
+        <mc:AlternateContent>
+          <mc:Choice Requires="wpg">
+            <w:drawing>
+              <wp:anchor distT="0" distB="0" distL="114300" distR="114300" simplePos="0" relativeHeight="251686912" behindDoc="0" locked="0" layoutInCell="1" allowOverlap="1" wp14:anchorId="3430A95E" wp14:editId="49DE507E">
+                <wp:simplePos x="0" y="0"/>
+                <wp:positionH relativeFrom="column">
+                  <wp:posOffset>411480</wp:posOffset>
+                </wp:positionH>
+                <wp:positionV relativeFrom="paragraph">
+                  <wp:posOffset>159385</wp:posOffset>
+                </wp:positionV>
+                <wp:extent cx="4442460" cy="4846320"/>
+                <wp:effectExtent l="781050" t="0" r="15240" b="11430"/>
+                <wp:wrapNone/>
+                <wp:docPr id="21" name="그룹 21"/>
+                <wp:cNvGraphicFramePr/>
+                <a:graphic xmlns:a="http://schemas.openxmlformats.org/drawingml/2006/main">
+                  <a:graphicData uri="http://schemas.microsoft.com/office/word/2010/wordprocessingGroup">
+                    <wpg:wgp>
+                      <wpg:cNvGrpSpPr/>
+                      <wpg:grpSpPr>
+                        <a:xfrm>
+                          <a:off x="0" y="0"/>
+                          <a:ext cx="4442460" cy="4846320"/>
+                          <a:chOff x="0" y="0"/>
+                          <a:chExt cx="4442460" cy="4846320"/>
+                        </a:xfrm>
+                      </wpg:grpSpPr>
+                      <wps:wsp>
+                        <wps:cNvPr id="1" name="Text Box 1"/>
+                        <wps:cNvSpPr txBox="1"/>
+                        <wps:spPr>
+                          <a:xfrm>
+                            <a:off x="236220" y="0"/>
+                            <a:ext cx="1531620" cy="335280"/>
+                          </a:xfrm>
+                          <a:prstGeom prst="rect">
+                            <a:avLst/>
+                          </a:prstGeom>
+                          <a:solidFill>
+                            <a:schemeClr val="lt1"/>
+                          </a:solidFill>
+                          <a:ln w="6350">
+                            <a:solidFill>
+                              <a:prstClr val="black"/>
+                            </a:solidFill>
+                          </a:ln>
+                          <a:effectLst/>
+                        </wps:spPr>
+                        <wps:style>
+                          <a:lnRef idx="0">
+                            <a:schemeClr val="accent1"/>
+                          </a:lnRef>
+                          <a:fillRef idx="0">
+                            <a:schemeClr val="accent1"/>
+                          </a:fillRef>
+                          <a:effectRef idx="0">
+                            <a:schemeClr val="accent1"/>
+                          </a:effectRef>
+                          <a:fontRef idx="minor">
+                            <a:schemeClr val="dk1"/>
+                          </a:fontRef>
+                        </wps:style>
+                        <wps:txbx>
+                          <w:txbxContent>
+                            <w:p>
+                              <w:pPr>
+                                <w:jc w:val="center"/>
+                                <w:rPr>
+                                  <w:sz w:val="36"/>
+                                </w:rPr>
+                              </w:pPr>
+                              <w:r>
+                                <w:rPr>
+                                  <w:sz w:val="36"/>
+                                </w:rPr>
+                                <w:t>Start</w:t>
+                              </w:r>
+                            </w:p>
+                          </w:txbxContent>
+                        </wps:txbx>
+                        <wps:bodyPr rot="0" spcFirstLastPara="0" vertOverflow="overflow" horzOverflow="overflow" vert="horz" wrap="square" lIns="91440" tIns="45720" rIns="91440" bIns="45720" numCol="1" spcCol="0" rtlCol="0" fromWordArt="0" anchor="t" anchorCtr="0" forceAA="0" compatLnSpc="1">
+                          <a:prstTxWarp prst="textNoShape">
+                            <a:avLst/>
+                          </a:prstTxWarp>
+                          <a:noAutofit/>
+                        </wps:bodyPr>
+                      </wps:wsp>
+                      <wps:wsp>
+                        <wps:cNvPr id="2" name="Text Box 2"/>
+                        <wps:cNvSpPr txBox="1"/>
+                        <wps:spPr>
+                          <a:xfrm>
+                            <a:off x="236220" y="723900"/>
+                            <a:ext cx="1531620" cy="335280"/>
+                          </a:xfrm>
+                          <a:prstGeom prst="rect">
+                            <a:avLst/>
+                          </a:prstGeom>
+                          <a:solidFill>
+                            <a:schemeClr val="lt1"/>
+                          </a:solidFill>
+                          <a:ln w="6350">
+                            <a:solidFill>
+                              <a:prstClr val="black"/>
+                            </a:solidFill>
+                          </a:ln>
+                          <a:effectLst/>
+                        </wps:spPr>
+                        <wps:style>
+                          <a:lnRef idx="0">
+                            <a:schemeClr val="accent1"/>
+                          </a:lnRef>
+                          <a:fillRef idx="0">
+                            <a:schemeClr val="accent1"/>
+                          </a:fillRef>
+                          <a:effectRef idx="0">
+                            <a:schemeClr val="accent1"/>
+                          </a:effectRef>
+                          <a:fontRef idx="minor">
+                            <a:schemeClr val="dk1"/>
+                          </a:fontRef>
+                        </wps:style>
+                        <wps:txbx>
+                          <w:txbxContent>
+                            <w:p>
+                              <w:pPr>
+                                <w:jc w:val="center"/>
+                                <w:rPr>
+                                  <w:sz w:val="36"/>
+                                </w:rPr>
+                              </w:pPr>
+                              <w:r>
+                                <w:rPr>
+                                  <w:sz w:val="36"/>
+                                </w:rPr>
+                                <w:t>Open File</w:t>
+                              </w:r>
+                            </w:p>
+                          </w:txbxContent>
+                        </wps:txbx>
+                        <wps:bodyPr rot="0" spcFirstLastPara="0" vertOverflow="overflow" horzOverflow="overflow" vert="horz" wrap="square" lIns="91440" tIns="45720" rIns="91440" bIns="45720" numCol="1" spcCol="0" rtlCol="0" fromWordArt="0" anchor="t" anchorCtr="0" forceAA="0" compatLnSpc="1">
+                          <a:prstTxWarp prst="textNoShape">
+                            <a:avLst/>
+                          </a:prstTxWarp>
+                          <a:noAutofit/>
+                        </wps:bodyPr>
+                      </wps:wsp>
+                      <wpg:grpSp>
+                        <wpg:cNvPr id="10" name="그룹 10"/>
+                        <wpg:cNvGrpSpPr/>
+                        <wpg:grpSpPr>
+                          <a:xfrm>
+                            <a:off x="0" y="1577340"/>
+                            <a:ext cx="1943100" cy="754380"/>
+                            <a:chOff x="0" y="0"/>
+                            <a:chExt cx="1943100" cy="754380"/>
+                          </a:xfrm>
+                        </wpg:grpSpPr>
+                        <wps:wsp>
+                          <wps:cNvPr id="9" name="순서도: 판단 9"/>
+                          <wps:cNvSpPr/>
+                          <wps:spPr>
+                            <a:xfrm>
+                              <a:off x="0" y="0"/>
+                              <a:ext cx="1943100" cy="754380"/>
+                            </a:xfrm>
+                            <a:prstGeom prst="flowChartDecision">
+                              <a:avLst/>
+                            </a:prstGeom>
+                            <a:solidFill>
+                              <a:schemeClr val="bg1"/>
+                            </a:solidFill>
+                          </wps:spPr>
+                          <wps:style>
+                            <a:lnRef idx="2">
+                              <a:schemeClr val="accent1">
+                                <a:shade val="50000"/>
+                              </a:schemeClr>
+                            </a:lnRef>
+                            <a:fillRef idx="1">
+                              <a:schemeClr val="accent1"/>
+                            </a:fillRef>
+                            <a:effectRef idx="0">
+                              <a:schemeClr val="accent1"/>
+                            </a:effectRef>
+                            <a:fontRef idx="minor">
+                              <a:schemeClr val="lt1"/>
+                            </a:fontRef>
+                          </wps:style>
+                          <wps:bodyPr rot="0" spcFirstLastPara="0" vertOverflow="overflow" horzOverflow="overflow" vert="horz" wrap="square" lIns="91440" tIns="45720" rIns="91440" bIns="45720" numCol="1" spcCol="0" rtlCol="0" fromWordArt="0" anchor="ctr" anchorCtr="0" forceAA="0" compatLnSpc="1">
+                            <a:prstTxWarp prst="textNoShape">
+                              <a:avLst/>
+                            </a:prstTxWarp>
+                            <a:noAutofit/>
+                          </wps:bodyPr>
+                        </wps:wsp>
+                        <wps:wsp>
+                          <wps:cNvPr id="3" name="Text Box 3"/>
+                          <wps:cNvSpPr txBox="1"/>
+                          <wps:spPr>
+                            <a:xfrm>
+                              <a:off x="236220" y="198120"/>
+                              <a:ext cx="1531620" cy="335280"/>
+                            </a:xfrm>
+                            <a:prstGeom prst="rect">
+                              <a:avLst/>
+                            </a:prstGeom>
+                            <a:noFill/>
+                            <a:ln w="6350">
+                              <a:noFill/>
+                            </a:ln>
+                            <a:effectLst/>
+                          </wps:spPr>
+                          <wps:style>
+                            <a:lnRef idx="0">
+                              <a:schemeClr val="accent1"/>
+                            </a:lnRef>
+                            <a:fillRef idx="0">
+                              <a:schemeClr val="accent1"/>
+                            </a:fillRef>
+                            <a:effectRef idx="0">
+                              <a:schemeClr val="accent1"/>
+                            </a:effectRef>
+                            <a:fontRef idx="minor">
+                              <a:schemeClr val="dk1"/>
+                            </a:fontRef>
+                          </wps:style>
+                          <wps:txbx>
+                            <w:txbxContent>
+                              <w:p>
+                                <w:pPr>
+                                  <w:jc w:val="center"/>
+                                  <w:rPr>
+                                    <w:sz w:val="36"/>
+                                  </w:rPr>
+                                </w:pPr>
+                                <w:r>
+                                  <w:rPr>
+                                    <w:sz w:val="36"/>
+                                  </w:rPr>
+                                  <w:t>New Line?</w:t>
+                                </w:r>
+                              </w:p>
+                            </w:txbxContent>
+                          </wps:txbx>
+                          <wps:bodyPr rot="0" spcFirstLastPara="0" vertOverflow="overflow" horzOverflow="overflow" vert="horz" wrap="square" lIns="91440" tIns="45720" rIns="91440" bIns="45720" numCol="1" spcCol="0" rtlCol="0" fromWordArt="0" anchor="t" anchorCtr="0" forceAA="0" compatLnSpc="1">
+                            <a:prstTxWarp prst="textNoShape">
+                              <a:avLst/>
+                            </a:prstTxWarp>
+                            <a:noAutofit/>
+                          </wps:bodyPr>
+                        </wps:wsp>
+                      </wpg:grpSp>
+                      <wps:wsp>
+                        <wps:cNvPr id="5" name="Text Box 5"/>
+                        <wps:cNvSpPr txBox="1"/>
+                        <wps:spPr>
+                          <a:xfrm>
+                            <a:off x="182880" y="2948940"/>
+                            <a:ext cx="1531620" cy="335280"/>
+                          </a:xfrm>
+                          <a:prstGeom prst="rect">
+                            <a:avLst/>
+                          </a:prstGeom>
+                          <a:solidFill>
+                            <a:schemeClr val="lt1"/>
+                          </a:solidFill>
+                          <a:ln w="6350">
+                            <a:solidFill>
+                              <a:prstClr val="black"/>
+                            </a:solidFill>
+                          </a:ln>
+                          <a:effectLst/>
+                        </wps:spPr>
+                        <wps:style>
+                          <a:lnRef idx="0">
+                            <a:schemeClr val="accent1"/>
+                          </a:lnRef>
+                          <a:fillRef idx="0">
+                            <a:schemeClr val="accent1"/>
+                          </a:fillRef>
+                          <a:effectRef idx="0">
+                            <a:schemeClr val="accent1"/>
+                          </a:effectRef>
+                          <a:fontRef idx="minor">
+                            <a:schemeClr val="dk1"/>
+                          </a:fontRef>
+                        </wps:style>
+                        <wps:txbx>
+                          <w:txbxContent>
+                            <w:p>
+                              <w:pPr>
+                                <w:jc w:val="center"/>
+                                <w:rPr>
+                                  <w:sz w:val="28"/>
+                                </w:rPr>
+                              </w:pPr>
+                              <w:r>
+                                <w:rPr>
+                                  <w:sz w:val="28"/>
+                                </w:rPr>
+                                <w:t>Get starting word</w:t>
+                              </w:r>
+                            </w:p>
+                          </w:txbxContent>
+                        </wps:txbx>
+                        <wps:bodyPr rot="0" spcFirstLastPara="0" vertOverflow="overflow" horzOverflow="overflow" vert="horz" wrap="square" lIns="91440" tIns="45720" rIns="91440" bIns="45720" numCol="1" spcCol="0" rtlCol="0" fromWordArt="0" anchor="t" anchorCtr="0" forceAA="0" compatLnSpc="1">
+                          <a:prstTxWarp prst="textNoShape">
+                            <a:avLst/>
+                          </a:prstTxWarp>
+                          <a:noAutofit/>
+                        </wps:bodyPr>
+                      </wps:wsp>
+                      <wps:wsp>
+                        <wps:cNvPr id="6" name="Text Box 6"/>
+                        <wps:cNvSpPr txBox="1"/>
+                        <wps:spPr>
+                          <a:xfrm>
+                            <a:off x="182880" y="3741420"/>
+                            <a:ext cx="1531620" cy="335280"/>
+                          </a:xfrm>
+                          <a:prstGeom prst="rect">
+                            <a:avLst/>
+                          </a:prstGeom>
+                          <a:solidFill>
+                            <a:schemeClr val="lt1"/>
+                          </a:solidFill>
+                          <a:ln w="6350">
+                            <a:solidFill>
+                              <a:prstClr val="black"/>
+                            </a:solidFill>
+                          </a:ln>
+                          <a:effectLst/>
+                        </wps:spPr>
+                        <wps:style>
+                          <a:lnRef idx="0">
+                            <a:schemeClr val="accent1"/>
+                          </a:lnRef>
+                          <a:fillRef idx="0">
+                            <a:schemeClr val="accent1"/>
+                          </a:fillRef>
+                          <a:effectRef idx="0">
+                            <a:schemeClr val="accent1"/>
+                          </a:effectRef>
+                          <a:fontRef idx="minor">
+                            <a:schemeClr val="dk1"/>
+                          </a:fontRef>
+                        </wps:style>
+                        <wps:txbx>
+                          <w:txbxContent>
+                            <w:p>
+                              <w:pPr>
+                                <w:jc w:val="center"/>
+                                <w:rPr>
+                                  <w:sz w:val="28"/>
+                                </w:rPr>
+                              </w:pPr>
+                              <w:r>
+                                <w:rPr>
+                                  <w:sz w:val="28"/>
+                                </w:rPr>
+                                <w:t xml:space="preserve">Get </w:t>
+                              </w:r>
+                              <w:r>
+                                <w:rPr>
+                                  <w:sz w:val="28"/>
+                                </w:rPr>
+                                <w:t>ending</w:t>
+                              </w:r>
+                              <w:r>
+                                <w:rPr>
+                                  <w:sz w:val="28"/>
+                                </w:rPr>
+                                <w:t xml:space="preserve"> word</w:t>
+                              </w:r>
+                            </w:p>
+                          </w:txbxContent>
+                        </wps:txbx>
+                        <wps:bodyPr rot="0" spcFirstLastPara="0" vertOverflow="overflow" horzOverflow="overflow" vert="horz" wrap="square" lIns="91440" tIns="45720" rIns="91440" bIns="45720" numCol="1" spcCol="0" rtlCol="0" fromWordArt="0" anchor="t" anchorCtr="0" forceAA="0" compatLnSpc="1">
+                          <a:prstTxWarp prst="textNoShape">
+                            <a:avLst/>
+                          </a:prstTxWarp>
+                          <a:noAutofit/>
+                        </wps:bodyPr>
+                      </wps:wsp>
+                      <wps:wsp>
+                        <wps:cNvPr id="7" name="Text Box 7"/>
+                        <wps:cNvSpPr txBox="1"/>
+                        <wps:spPr>
+                          <a:xfrm>
+                            <a:off x="182880" y="4511040"/>
+                            <a:ext cx="1531620" cy="335280"/>
+                          </a:xfrm>
+                          <a:prstGeom prst="rect">
+                            <a:avLst/>
+                          </a:prstGeom>
+                          <a:solidFill>
+                            <a:schemeClr val="lt1"/>
+                          </a:solidFill>
+                          <a:ln w="6350">
+                            <a:solidFill>
+                              <a:prstClr val="black"/>
+                            </a:solidFill>
+                          </a:ln>
+                          <a:effectLst/>
+                        </wps:spPr>
+                        <wps:style>
+                          <a:lnRef idx="0">
+                            <a:schemeClr val="accent1"/>
+                          </a:lnRef>
+                          <a:fillRef idx="0">
+                            <a:schemeClr val="accent1"/>
+                          </a:fillRef>
+                          <a:effectRef idx="0">
+                            <a:schemeClr val="accent1"/>
+                          </a:effectRef>
+                          <a:fontRef idx="minor">
+                            <a:schemeClr val="dk1"/>
+                          </a:fontRef>
+                        </wps:style>
+                        <wps:txbx>
+                          <w:txbxContent>
+                            <w:p>
+                              <w:pPr>
+                                <w:jc w:val="center"/>
+                                <w:rPr>
+                                  <w:sz w:val="28"/>
+                                </w:rPr>
+                              </w:pPr>
+                              <w:r>
+                                <w:rPr>
+                                  <w:sz w:val="28"/>
+                                </w:rPr>
+                                <w:t>Solve ladder</w:t>
+                              </w:r>
+                            </w:p>
+                          </w:txbxContent>
+                        </wps:txbx>
+                        <wps:bodyPr rot="0" spcFirstLastPara="0" vertOverflow="overflow" horzOverflow="overflow" vert="horz" wrap="square" lIns="91440" tIns="45720" rIns="91440" bIns="45720" numCol="1" spcCol="0" rtlCol="0" fromWordArt="0" anchor="t" anchorCtr="0" forceAA="0" compatLnSpc="1">
+                          <a:prstTxWarp prst="textNoShape">
+                            <a:avLst/>
+                          </a:prstTxWarp>
+                          <a:noAutofit/>
+                        </wps:bodyPr>
+                      </wps:wsp>
+                      <wps:wsp>
+                        <wps:cNvPr id="8" name="Text Box 8"/>
+                        <wps:cNvSpPr txBox="1"/>
+                        <wps:spPr>
+                          <a:xfrm>
+                            <a:off x="2910840" y="1775460"/>
+                            <a:ext cx="1531620" cy="335280"/>
+                          </a:xfrm>
+                          <a:prstGeom prst="rect">
+                            <a:avLst/>
+                          </a:prstGeom>
+                          <a:solidFill>
+                            <a:schemeClr val="lt1"/>
+                          </a:solidFill>
+                          <a:ln w="6350">
+                            <a:solidFill>
+                              <a:prstClr val="black"/>
+                            </a:solidFill>
+                          </a:ln>
+                          <a:effectLst/>
+                        </wps:spPr>
+                        <wps:style>
+                          <a:lnRef idx="0">
+                            <a:schemeClr val="accent1"/>
+                          </a:lnRef>
+                          <a:fillRef idx="0">
+                            <a:schemeClr val="accent1"/>
+                          </a:fillRef>
+                          <a:effectRef idx="0">
+                            <a:schemeClr val="accent1"/>
+                          </a:effectRef>
+                          <a:fontRef idx="minor">
+                            <a:schemeClr val="dk1"/>
+                          </a:fontRef>
+                        </wps:style>
+                        <wps:txbx>
+                          <w:txbxContent>
+                            <w:p>
+                              <w:pPr>
+                                <w:jc w:val="center"/>
+                                <w:rPr>
+                                  <w:sz w:val="36"/>
+                                </w:rPr>
+                              </w:pPr>
+                              <w:r>
+                                <w:rPr>
+                                  <w:sz w:val="36"/>
+                                </w:rPr>
+                                <w:t>Exit</w:t>
+                              </w:r>
+                            </w:p>
+                          </w:txbxContent>
+                        </wps:txbx>
+                        <wps:bodyPr rot="0" spcFirstLastPara="0" vertOverflow="overflow" horzOverflow="overflow" vert="horz" wrap="square" lIns="91440" tIns="45720" rIns="91440" bIns="45720" numCol="1" spcCol="0" rtlCol="0" fromWordArt="0" anchor="t" anchorCtr="0" forceAA="0" compatLnSpc="1">
+                          <a:prstTxWarp prst="textNoShape">
+                            <a:avLst/>
+                          </a:prstTxWarp>
+                          <a:noAutofit/>
+                        </wps:bodyPr>
+                      </wps:wsp>
+                      <wps:wsp>
+                        <wps:cNvPr id="11" name="직선 화살표 연결선 11"/>
+                        <wps:cNvCnPr/>
+                        <wps:spPr>
+                          <a:xfrm>
+                            <a:off x="975360" y="335280"/>
+                            <a:ext cx="0" cy="388620"/>
+                          </a:xfrm>
+                          <a:prstGeom prst="straightConnector1">
+                            <a:avLst/>
+                          </a:prstGeom>
+                          <a:ln w="28575">
+                            <a:solidFill>
+                              <a:schemeClr val="tx1"/>
+                            </a:solidFill>
+                            <a:tailEnd type="triangle"/>
+                          </a:ln>
+                        </wps:spPr>
+                        <wps:style>
+                          <a:lnRef idx="1">
+                            <a:schemeClr val="accent1"/>
+                          </a:lnRef>
+                          <a:fillRef idx="0">
+                            <a:schemeClr val="accent1"/>
+                          </a:fillRef>
+                          <a:effectRef idx="0">
+                            <a:schemeClr val="accent1"/>
+                          </a:effectRef>
+                          <a:fontRef idx="minor">
+                            <a:schemeClr val="tx1"/>
+                          </a:fontRef>
+                        </wps:style>
+                        <wps:bodyPr/>
+                      </wps:wsp>
+                      <wps:wsp>
+                        <wps:cNvPr id="12" name="직선 화살표 연결선 12"/>
+                        <wps:cNvCnPr/>
+                        <wps:spPr>
+                          <a:xfrm>
+                            <a:off x="975360" y="1097280"/>
+                            <a:ext cx="0" cy="388620"/>
+                          </a:xfrm>
+                          <a:prstGeom prst="straightConnector1">
+                            <a:avLst/>
+                          </a:prstGeom>
+                          <a:ln w="28575">
+                            <a:solidFill>
+                              <a:schemeClr val="tx1"/>
+                            </a:solidFill>
+                            <a:tailEnd type="triangle"/>
+                          </a:ln>
+                        </wps:spPr>
+                        <wps:style>
+                          <a:lnRef idx="1">
+                            <a:schemeClr val="accent1"/>
+                          </a:lnRef>
+                          <a:fillRef idx="0">
+                            <a:schemeClr val="accent1"/>
+                          </a:fillRef>
+                          <a:effectRef idx="0">
+                            <a:schemeClr val="accent1"/>
+                          </a:effectRef>
+                          <a:fontRef idx="minor">
+                            <a:schemeClr val="tx1"/>
+                          </a:fontRef>
+                        </wps:style>
+                        <wps:bodyPr/>
+                      </wps:wsp>
+                      <wps:wsp>
+                        <wps:cNvPr id="13" name="직선 화살표 연결선 13"/>
+                        <wps:cNvCnPr/>
+                        <wps:spPr>
+                          <a:xfrm>
+                            <a:off x="967740" y="2362200"/>
+                            <a:ext cx="0" cy="548640"/>
+                          </a:xfrm>
+                          <a:prstGeom prst="straightConnector1">
+                            <a:avLst/>
+                          </a:prstGeom>
+                          <a:ln w="28575">
+                            <a:solidFill>
+                              <a:schemeClr val="tx1"/>
+                            </a:solidFill>
+                            <a:tailEnd type="triangle"/>
+                          </a:ln>
+                        </wps:spPr>
+                        <wps:style>
+                          <a:lnRef idx="1">
+                            <a:schemeClr val="accent1"/>
+                          </a:lnRef>
+                          <a:fillRef idx="0">
+                            <a:schemeClr val="accent1"/>
+                          </a:fillRef>
+                          <a:effectRef idx="0">
+                            <a:schemeClr val="accent1"/>
+                          </a:effectRef>
+                          <a:fontRef idx="minor">
+                            <a:schemeClr val="tx1"/>
+                          </a:fontRef>
+                        </wps:style>
+                        <wps:bodyPr/>
+                      </wps:wsp>
+                      <wps:wsp>
+                        <wps:cNvPr id="14" name="직선 화살표 연결선 14"/>
+                        <wps:cNvCnPr/>
+                        <wps:spPr>
+                          <a:xfrm>
+                            <a:off x="967740" y="3314700"/>
+                            <a:ext cx="0" cy="388620"/>
+                          </a:xfrm>
+                          <a:prstGeom prst="straightConnector1">
+                            <a:avLst/>
+                          </a:prstGeom>
+                          <a:ln w="28575">
+                            <a:solidFill>
+                              <a:schemeClr val="tx1"/>
+                            </a:solidFill>
+                            <a:tailEnd type="triangle"/>
+                          </a:ln>
+                        </wps:spPr>
+                        <wps:style>
+                          <a:lnRef idx="1">
+                            <a:schemeClr val="accent1"/>
+                          </a:lnRef>
+                          <a:fillRef idx="0">
+                            <a:schemeClr val="accent1"/>
+                          </a:fillRef>
+                          <a:effectRef idx="0">
+                            <a:schemeClr val="accent1"/>
+                          </a:effectRef>
+                          <a:fontRef idx="minor">
+                            <a:schemeClr val="tx1"/>
+                          </a:fontRef>
+                        </wps:style>
+                        <wps:bodyPr/>
+                      </wps:wsp>
+                      <wps:wsp>
+                        <wps:cNvPr id="15" name="직선 화살표 연결선 15"/>
+                        <wps:cNvCnPr/>
+                        <wps:spPr>
+                          <a:xfrm>
+                            <a:off x="967740" y="4122420"/>
+                            <a:ext cx="0" cy="388620"/>
+                          </a:xfrm>
+                          <a:prstGeom prst="straightConnector1">
+                            <a:avLst/>
+                          </a:prstGeom>
+                          <a:ln w="28575">
+                            <a:solidFill>
+                              <a:schemeClr val="tx1"/>
+                            </a:solidFill>
+                            <a:tailEnd type="triangle"/>
+                          </a:ln>
+                        </wps:spPr>
+                        <wps:style>
+                          <a:lnRef idx="1">
+                            <a:schemeClr val="accent1"/>
+                          </a:lnRef>
+                          <a:fillRef idx="0">
+                            <a:schemeClr val="accent1"/>
+                          </a:fillRef>
+                          <a:effectRef idx="0">
+                            <a:schemeClr val="accent1"/>
+                          </a:effectRef>
+                          <a:fontRef idx="minor">
+                            <a:schemeClr val="tx1"/>
+                          </a:fontRef>
+                        </wps:style>
+                        <wps:bodyPr/>
+                      </wps:wsp>
+                      <wps:wsp>
+                        <wps:cNvPr id="16" name="직선 화살표 연결선 16"/>
+                        <wps:cNvCnPr/>
+                        <wps:spPr>
+                          <a:xfrm>
+                            <a:off x="2049780" y="1958340"/>
+                            <a:ext cx="822960" cy="0"/>
+                          </a:xfrm>
+                          <a:prstGeom prst="straightConnector1">
+                            <a:avLst/>
+                          </a:prstGeom>
+                          <a:ln w="28575">
+                            <a:solidFill>
+                              <a:schemeClr val="tx1"/>
+                            </a:solidFill>
+                            <a:tailEnd type="triangle"/>
+                          </a:ln>
+                        </wps:spPr>
+                        <wps:style>
+                          <a:lnRef idx="1">
+                            <a:schemeClr val="accent1"/>
+                          </a:lnRef>
+                          <a:fillRef idx="0">
+                            <a:schemeClr val="accent1"/>
+                          </a:fillRef>
+                          <a:effectRef idx="0">
+                            <a:schemeClr val="accent1"/>
+                          </a:effectRef>
+                          <a:fontRef idx="minor">
+                            <a:schemeClr val="tx1"/>
+                          </a:fontRef>
+                        </wps:style>
+                        <wps:bodyPr/>
+                      </wps:wsp>
+                      <wps:wsp>
+                        <wps:cNvPr id="17" name="구부러진 연결선 17"/>
+                        <wps:cNvCnPr/>
+                        <wps:spPr>
+                          <a:xfrm flipH="1" flipV="1">
+                            <a:off x="0" y="1958340"/>
+                            <a:ext cx="182880" cy="2705100"/>
+                          </a:xfrm>
+                          <a:prstGeom prst="curvedConnector3">
+                            <a:avLst>
+                              <a:gd name="adj1" fmla="val 506495"/>
+                            </a:avLst>
+                          </a:prstGeom>
+                          <a:ln w="28575">
+                            <a:solidFill>
+                              <a:schemeClr val="tx1"/>
+                            </a:solidFill>
+                            <a:tailEnd type="triangle"/>
+                          </a:ln>
+                        </wps:spPr>
+                        <wps:style>
+                          <a:lnRef idx="1">
+                            <a:schemeClr val="accent1"/>
+                          </a:lnRef>
+                          <a:fillRef idx="0">
+                            <a:schemeClr val="accent1"/>
+                          </a:fillRef>
+                          <a:effectRef idx="0">
+                            <a:schemeClr val="accent1"/>
+                          </a:effectRef>
+                          <a:fontRef idx="minor">
+                            <a:schemeClr val="tx1"/>
+                          </a:fontRef>
+                        </wps:style>
+                        <wps:bodyPr/>
+                      </wps:wsp>
+                      <wps:wsp>
+                        <wps:cNvPr id="18" name="Text Box 18"/>
+                        <wps:cNvSpPr txBox="1"/>
+                        <wps:spPr>
+                          <a:xfrm>
+                            <a:off x="967740" y="2476500"/>
+                            <a:ext cx="723900" cy="251460"/>
+                          </a:xfrm>
+                          <a:prstGeom prst="rect">
+                            <a:avLst/>
+                          </a:prstGeom>
+                          <a:noFill/>
+                          <a:ln w="6350">
+                            <a:noFill/>
+                          </a:ln>
+                          <a:effectLst/>
+                        </wps:spPr>
+                        <wps:style>
+                          <a:lnRef idx="0">
+                            <a:schemeClr val="accent1"/>
+                          </a:lnRef>
+                          <a:fillRef idx="0">
+                            <a:schemeClr val="accent1"/>
+                          </a:fillRef>
+                          <a:effectRef idx="0">
+                            <a:schemeClr val="accent1"/>
+                          </a:effectRef>
+                          <a:fontRef idx="minor">
+                            <a:schemeClr val="dk1"/>
+                          </a:fontRef>
+                        </wps:style>
+                        <wps:txbx>
+                          <w:txbxContent>
+                            <w:p>
+                              <w:r>
+                                <w:t>YES</w:t>
+                              </w:r>
+                            </w:p>
+                          </w:txbxContent>
+                        </wps:txbx>
+                        <wps:bodyPr rot="0" spcFirstLastPara="0" vertOverflow="overflow" horzOverflow="overflow" vert="horz" wrap="square" lIns="91440" tIns="45720" rIns="91440" bIns="45720" numCol="1" spcCol="0" rtlCol="0" fromWordArt="0" anchor="t" anchorCtr="0" forceAA="0" compatLnSpc="1">
+                          <a:prstTxWarp prst="textNoShape">
+                            <a:avLst/>
+                          </a:prstTxWarp>
+                          <a:noAutofit/>
+                        </wps:bodyPr>
+                      </wps:wsp>
+                      <wps:wsp>
+                        <wps:cNvPr id="19" name="Text Box 19"/>
+                        <wps:cNvSpPr txBox="1"/>
+                        <wps:spPr>
+                          <a:xfrm>
+                            <a:off x="2148840" y="1706880"/>
+                            <a:ext cx="723900" cy="251460"/>
+                          </a:xfrm>
+                          <a:prstGeom prst="rect">
+                            <a:avLst/>
+                          </a:prstGeom>
+                          <a:noFill/>
+                          <a:ln w="6350">
+                            <a:noFill/>
+                          </a:ln>
+                          <a:effectLst/>
+                        </wps:spPr>
+                        <wps:style>
+                          <a:lnRef idx="0">
+                            <a:schemeClr val="accent1"/>
+                          </a:lnRef>
+                          <a:fillRef idx="0">
+                            <a:schemeClr val="accent1"/>
+                          </a:fillRef>
+                          <a:effectRef idx="0">
+                            <a:schemeClr val="accent1"/>
+                          </a:effectRef>
+                          <a:fontRef idx="minor">
+                            <a:schemeClr val="dk1"/>
+                          </a:fontRef>
+                        </wps:style>
+                        <wps:txbx>
+                          <w:txbxContent>
+                            <w:p>
+                              <w:r>
+                                <w:t>NO</w:t>
+                              </w:r>
+                            </w:p>
+                          </w:txbxContent>
+                        </wps:txbx>
+                        <wps:bodyPr rot="0" spcFirstLastPara="0" vertOverflow="overflow" horzOverflow="overflow" vert="horz" wrap="square" lIns="91440" tIns="45720" rIns="91440" bIns="45720" numCol="1" spcCol="0" rtlCol="0" fromWordArt="0" anchor="t" anchorCtr="0" forceAA="0" compatLnSpc="1">
+                          <a:prstTxWarp prst="textNoShape">
+                            <a:avLst/>
+                          </a:prstTxWarp>
+                          <a:noAutofit/>
+                        </wps:bodyPr>
+                      </wps:wsp>
+                    </wpg:wgp>
+                  </a:graphicData>
+                </a:graphic>
+              </wp:anchor>
+            </w:drawing>
+          </mc:Choice>
+          <mc:Fallback>
+            <w:pict>
+              <v:group w14:anchorId="3430A95E" id="그룹 21" o:spid="_x0000_s1026" style="position:absolute;margin-left:32.4pt;margin-top:12.55pt;width:349.8pt;height:381.6pt;z-index:251686912" coordsize="44424,48463" o:gfxdata="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">
+                <v:shapetype id="_x0000_t202" coordsize="21600,21600" o:spt="202" path="m,l,21600r21600,l21600,xe">
+                  <v:stroke joinstyle="miter"/>
+                  <v:path gradientshapeok="t" o:connecttype="rect"/>
+                </v:shapetype>
+                <v:shape id="Text Box 1" o:spid="_x0000_s1027" type="#_x0000_t202" style="position:absolute;left:2362;width:15316;height:3352;visibility:visible;mso-wrap-style:square;v-text-anchor:top" o:gfxdata="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" fillcolor="white [3201]" strokeweight=".5pt">
+                  <v:textbox>
+                    <w:txbxContent>
+                      <w:p>
+                        <w:pPr>
+                          <w:jc w:val="center"/>
+                          <w:rPr>
+                            <w:sz w:val="36"/>
+                          </w:rPr>
+                        </w:pPr>
+                        <w:r>
+                          <w:rPr>
+                            <w:sz w:val="36"/>
+                          </w:rPr>
+                          <w:t>Start</w:t>
+                        </w:r>
+                      </w:p>
+                    </w:txbxContent>
+                  </v:textbox>
+                </v:shape>
+                <v:shape id="Text Box 2" o:spid="_x0000_s1028" type="#_x0000_t202" style="position:absolute;left:2362;top:7239;width:15316;height:3352;visibility:visible;mso-wrap-style:square;v-text-anchor:top" o:gfxdata="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" fillcolor="white [3201]" strokeweight=".5pt">
+                  <v:textbox>
+                    <w:txbxContent>
+                      <w:p>
+                        <w:pPr>
+                          <w:jc w:val="center"/>
+                          <w:rPr>
+                            <w:sz w:val="36"/>
+                          </w:rPr>
+                        </w:pPr>
+                        <w:r>
+                          <w:rPr>
+                            <w:sz w:val="36"/>
+                          </w:rPr>
+                          <w:t>Open File</w:t>
+                        </w:r>
+                      </w:p>
+                    </w:txbxContent>
+                  </v:textbox>
+                </v:shape>
+                <v:group id="그룹 10" o:spid="_x0000_s1029" style="position:absolute;top:15773;width:19431;height:7544" coordsize="19431,7543" o:gfxdata="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">
+                  <v:shapetype id="_x0000_t110" coordsize="21600,21600" o:spt="110" path="m10800,l,10800,10800,21600,21600,10800xe">
+                    <v:stroke joinstyle="miter"/>
+                    <v:path gradientshapeok="t" o:connecttype="rect" textboxrect="5400,5400,16200,16200"/>
+                  </v:shapetype>
+                  <v:shape id="순서도: 판단 9" o:spid="_x0000_s1030" type="#_x0000_t110" style="position:absolute;width:19431;height:7543;visibility:visible;mso-wrap-style:square;v-text-anchor:middle" o:gfxdata="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" fillcolor="white [3212]" strokecolor="#1f4d78 [1604]" strokeweight="1pt"/>
+                  <v:shape id="Text Box 3" o:spid="_x0000_s1031" type="#_x0000_t202" style="position:absolute;left:2362;top:1981;width:15316;height:3353;visibility:visible;mso-wrap-style:square;v-text-anchor:top" o:gfxdata="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" filled="f" stroked="f" strokeweight=".5pt">
+                    <v:textbox>
+                      <w:txbxContent>
+                        <w:p>
+                          <w:pPr>
+                            <w:jc w:val="center"/>
+                            <w:rPr>
+                              <w:sz w:val="36"/>
+                            </w:rPr>
+                          </w:pPr>
+                          <w:r>
+                            <w:rPr>
+                              <w:sz w:val="36"/>
+                            </w:rPr>
+                            <w:t>New Line?</w:t>
+                          </w:r>
+                        </w:p>
+                      </w:txbxContent>
+                    </v:textbox>
+                  </v:shape>
+                </v:group>
+                <v:shape id="Text Box 5" o:spid="_x0000_s1032" type="#_x0000_t202" style="position:absolute;left:1828;top:29489;width:15317;height:3353;visibility:visible;mso-wrap-style:square;v-text-anchor:top" o:gfxdata="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" fillcolor="white [3201]" strokeweight=".5pt">
+                  <v:textbox>
+                    <w:txbxContent>
+                      <w:p>
+                        <w:pPr>
+                          <w:jc w:val="center"/>
+                          <w:rPr>
+                            <w:sz w:val="28"/>
+                          </w:rPr>
+                        </w:pPr>
+                        <w:r>
+                          <w:rPr>
+                            <w:sz w:val="28"/>
+                          </w:rPr>
+                          <w:t>Get starting word</w:t>
+                        </w:r>
+                      </w:p>
+                    </w:txbxContent>
+                  </v:textbox>
+                </v:shape>
+                <v:shape id="Text Box 6" o:spid="_x0000_s1033" type="#_x0000_t202" style="position:absolute;left:1828;top:37414;width:15317;height:3353;visibility:visible;mso-wrap-style:square;v-text-anchor:top" o:gfxdata="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" fillcolor="white [3201]" strokeweight=".5pt">
+                  <v:textbox>
+                    <w:txbxContent>
+                      <w:p>
+                        <w:pPr>
+                          <w:jc w:val="center"/>
+                          <w:rPr>
+                            <w:sz w:val="28"/>
+                          </w:rPr>
+                        </w:pPr>
+                        <w:r>
+                          <w:rPr>
+                            <w:sz w:val="28"/>
+                          </w:rPr>
+                          <w:t xml:space="preserve">Get </w:t>
+                        </w:r>
+                        <w:r>
+                          <w:rPr>
+                            <w:sz w:val="28"/>
+                          </w:rPr>
+                          <w:t>ending</w:t>
+                        </w:r>
+                        <w:r>
+                          <w:rPr>
+                            <w:sz w:val="28"/>
+                          </w:rPr>
+                          <w:t xml:space="preserve"> word</w:t>
+                        </w:r>
+                      </w:p>
+                    </w:txbxContent>
+                  </v:textbox>
+                </v:shape>
+                <v:shape id="Text Box 7" o:spid="_x0000_s1034" type="#_x0000_t202" style="position:absolute;left:1828;top:45110;width:15317;height:3353;visibility:visible;mso-wrap-style:square;v-text-anchor:top" o:gfxdata="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" fillcolor="white [3201]" strokeweight=".5pt">
+                  <v:textbox>
+                    <w:txbxContent>
+                      <w:p>
+                        <w:pPr>
+                          <w:jc w:val="center"/>
+                          <w:rPr>
+                            <w:sz w:val="28"/>
+                          </w:rPr>
+                        </w:pPr>
+                        <w:r>
+                          <w:rPr>
+                            <w:sz w:val="28"/>
+                          </w:rPr>
+                          <w:t>Solve ladder</w:t>
+                        </w:r>
+                      </w:p>
+                    </w:txbxContent>
+                  </v:textbox>
+                </v:shape>
+                <v:shape id="Text Box 8" o:spid="_x0000_s1035" type="#_x0000_t202" style="position:absolute;left:29108;top:17754;width:15316;height:3353;visibility:visible;mso-wrap-style:square;v-text-anchor:top" o:gfxdata="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" fillcolor="white [3201]" strokeweight=".5pt">
+                  <v:textbox>
+                    <w:txbxContent>
+                      <w:p>
+                        <w:pPr>
+                          <w:jc w:val="center"/>
+                          <w:rPr>
+                            <w:sz w:val="36"/>
+                          </w:rPr>
+                        </w:pPr>
+                        <w:r>
+                          <w:rPr>
+                            <w:sz w:val="36"/>
+                          </w:rPr>
+                          <w:t>Exit</w:t>
+                        </w:r>
+                      </w:p>
+                    </w:txbxContent>
+                  </v:textbox>
+                </v:shape>
+                <v:shapetype id="_x0000_t32" coordsize="21600,21600" o:spt="32" o:oned="t" path="m,l21600,21600e" filled="f">
+                  <v:path arrowok="t" fillok="f" o:connecttype="none"/>
+                  <o:lock v:ext="edit" shapetype="t"/>
+                </v:shapetype>
+                <v:shape id="직선 화살표 연결선 11" o:spid="_x0000_s1036" type="#_x0000_t32" style="position:absolute;left:9753;top:3352;width:0;height:3887;visibility:visible;mso-wrap-style:square" o:connectortype="straight" o:gfxdata="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" strokecolor="black [3213]" strokeweight="2.25pt">
+                  <v:stroke endarrow="block" joinstyle="miter"/>
+                </v:shape>
+                <v:shape id="직선 화살표 연결선 12" o:spid="_x0000_s1037" type="#_x0000_t32" style="position:absolute;left:9753;top:10972;width:0;height:3887;visibility:visible;mso-wrap-style:square" o:connectortype="straight" o:gfxdata="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" strokecolor="black [3213]" strokeweight="2.25pt">
+                  <v:stroke endarrow="block" joinstyle="miter"/>
+                </v:shape>
+                <v:shape id="직선 화살표 연결선 13" o:spid="_x0000_s1038" type="#_x0000_t32" style="position:absolute;left:9677;top:23622;width:0;height:5486;visibility:visible;mso-wrap-style:square" o:connectortype="straight" o:gfxdata="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" strokecolor="black [3213]" strokeweight="2.25pt">
+                  <v:stroke endarrow="block" joinstyle="miter"/>
+                </v:shape>
+                <v:shape id="직선 화살표 연결선 14" o:spid="_x0000_s1039" type="#_x0000_t32" style="position:absolute;left:9677;top:33147;width:0;height:3886;visibility:visible;mso-wrap-style:square" o:connectortype="straight" o:gfxdata="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" strokecolor="black [3213]" strokeweight="2.25pt">
+                  <v:stroke endarrow="block" joinstyle="miter"/>
+                </v:shape>
+                <v:shape id="직선 화살표 연결선 15" o:spid="_x0000_s1040" type="#_x0000_t32" style="position:absolute;left:9677;top:41224;width:0;height:3886;visibility:visible;mso-wrap-style:square" o:connectortype="straight" o:gfxdata="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" strokecolor="black [3213]" strokeweight="2.25pt">
+                  <v:stroke endarrow="block" joinstyle="miter"/>
+                </v:shape>
+                <v:shape id="직선 화살표 연결선 16" o:spid="_x0000_s1041" type="#_x0000_t32" style="position:absolute;left:20497;top:19583;width:8230;height:0;visibility:visible;mso-wrap-style:square" o:connectortype="straight" o:gfxdata="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" strokecolor="black [3213]" strokeweight="2.25pt">
+                  <v:stroke endarrow="block" joinstyle="miter"/>
+                </v:shape>
+                <v:shapetype id="_x0000_t38" coordsize="21600,21600" o:spt="38" o:oned="t" path="m,c@0,0@1,5400@1,10800@1,16200@2,21600,21600,21600e" filled="f">
+                  <v:formulas>
+                    <v:f eqn="mid #0 0"/>
+                    <v:f eqn="val #0"/>
+                    <v:f eqn="mid #0 21600"/>
+                  </v:formulas>
+                  <v:path arrowok="t" fillok="f" o:connecttype="none"/>
+                  <v:handles>
+                    <v:h position="#0,center"/>
+                  </v:handles>
+                  <o:lock v:ext="edit" shapetype="t"/>
+                </v:shapetype>
+                <v:shape id="구부러진 연결선 17" o:spid="_x0000_s1042" type="#_x0000_t38" style="position:absolute;top:19583;width:1828;height:27051;flip:x y;visibility:visible;mso-wrap-style:square" o:connectortype="curved" o:gfxdata="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" adj="109403" strokecolor="black [3213]" strokeweight="2.25pt">
+                  <v:stroke endarrow="block" joinstyle="miter"/>
+                </v:shape>
+                <v:shape id="Text Box 18" o:spid="_x0000_s1043" type="#_x0000_t202" style="position:absolute;left:9677;top:24765;width:7239;height:2514;visibility:visible;mso-wrap-style:square;v-text-anchor:top" o:gfxdata="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" filled="f" stroked="f" strokeweight=".5pt">
+                  <v:textbox>
+                    <w:txbxContent>
+                      <w:p>
+                        <w:r>
+                          <w:t>YES</w:t>
+                        </w:r>
+                      </w:p>
+                    </w:txbxContent>
+                  </v:textbox>
+                </v:shape>
+                <v:shape id="Text Box 19" o:spid="_x0000_s1044" type="#_x0000_t202" style="position:absolute;left:21488;top:17068;width:7239;height:2515;visibility:visible;mso-wrap-style:square;v-text-anchor:top" o:gfxdata="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" filled="f" stroked="f" strokeweight=".5pt">
+                  <v:textbox>
+                    <w:txbxContent>
+                      <w:p>
+                        <w:r>
+                          <w:t>NO</w:t>
+                        </w:r>
+                      </w:p>
+                    </w:txbxContent>
+                  </v:textbox>
+                </v:shape>
+              </v:group>
+            </w:pict>
+          </mc:Fallback>
+        </mc:AlternateContent>
+      </w:r>
+    </w:p>
+    <w:p>
+      <w:pPr>
+        <w:rPr>
+          <w:rFonts w:eastAsia="맑은 고딕"/>
+          <w:lang w:eastAsia="ko-KR"/>
+        </w:rPr>
+      </w:pPr>
+    </w:p>
+    <w:p>
+      <w:pPr>
+        <w:rPr>
+          <w:rFonts w:ascii="Times New Roman" w:hAnsi="Times New Roman" w:cs="Times New Roman"/>
+          <w:sz w:val="24"/>
+          <w:szCs w:val="24"/>
+        </w:rPr>
+      </w:pPr>
+      <w:r>
+        <w:rPr>
+          <w:rFonts w:ascii="Times New Roman" w:hAnsi="Times New Roman" w:cs="Times New Roman"/>
+          <w:sz w:val="24"/>
+          <w:szCs w:val="24"/>
+        </w:rPr>
+        <w:br w:type="page"/>
+      </w:r>
+    </w:p>
+    <w:p>
+      <w:pPr>
+        <w:spacing w:line="360" w:lineRule="auto"/>
+        <w:rPr>
+          <w:rFonts w:ascii="Times New Roman" w:hAnsi="Times New Roman" w:cs="Times New Roman"/>
+          <w:sz w:val="24"/>
+          <w:szCs w:val="24"/>
+        </w:rPr>
+      </w:pPr>
+      <w:r>
+        <w:rPr>
+          <w:rFonts w:ascii="Times New Roman" w:hAnsi="Times New Roman" w:cs="Times New Roman"/>
+          <w:sz w:val="24"/>
+          <w:szCs w:val="24"/>
+        </w:rPr>
+        <w:lastRenderedPageBreak/>
+        <w:t>Test Plan</w:t>
+      </w:r>
+    </w:p>
+    <w:p>
+      <w:pPr>
+        <w:pStyle w:val="a5"/>
+        <w:numPr>
+          <w:ilvl w:val="0"/>
+          <w:numId w:val="4"/>
+        </w:numPr>
+        <w:spacing w:line="360" w:lineRule="auto"/>
+        <w:rPr>
+          <w:rFonts w:ascii="Times New Roman" w:hAnsi="Times New Roman" w:cs="Times New Roman"/>
+          <w:sz w:val="24"/>
+          <w:szCs w:val="24"/>
+        </w:rPr>
+      </w:pPr>
+      <w:r>
+        <w:rPr>
+          <w:rFonts w:ascii="Times New Roman" w:hAnsi="Times New Roman" w:cs="Times New Roman"/>
+          <w:sz w:val="24"/>
+          <w:szCs w:val="24"/>
+        </w:rPr>
+        <w:t>Black box testing</w:t>
+      </w:r>
+    </w:p>
+    <w:p>
+      <w:pPr>
+        <w:pStyle w:val="a5"/>
+        <w:numPr>
+          <w:ilvl w:val="1"/>
+          <w:numId w:val="4"/>
+        </w:numPr>
+        <w:spacing w:line="360" w:lineRule="auto"/>
+        <w:rPr>
+          <w:rFonts w:ascii="Times New Roman" w:hAnsi="Times New Roman" w:cs="Times New Roman"/>
+          <w:sz w:val="24"/>
+          <w:szCs w:val="24"/>
+        </w:rPr>
+      </w:pPr>
+      <w:r>
+        <w:rPr>
+          <w:rFonts w:ascii="Times New Roman" w:hAnsi="Times New Roman" w:cs="Times New Roman"/>
+          <w:sz w:val="24"/>
+          <w:szCs w:val="24"/>
+        </w:rPr>
+        <w:t>Run the program with any example starting word and ending word, then check the output if it fits with requirements</w:t>
+      </w:r>
+    </w:p>
+    <w:p>
+      <w:pPr>
+        <w:pStyle w:val="a5"/>
+        <w:numPr>
+          <w:ilvl w:val="2"/>
+          <w:numId w:val="4"/>
+        </w:numPr>
+        <w:spacing w:line="360" w:lineRule="auto"/>
+        <w:rPr>
+          <w:rFonts w:ascii="Times New Roman" w:hAnsi="Times New Roman" w:cs="Times New Roman"/>
+          <w:sz w:val="24"/>
+          <w:szCs w:val="24"/>
+        </w:rPr>
+      </w:pPr>
+      <w:r>
+        <w:rPr>
+          <w:rFonts w:ascii="Times New Roman" w:hAnsi="Times New Roman" w:cs="Times New Roman"/>
+          <w:sz w:val="24"/>
+          <w:szCs w:val="24"/>
+        </w:rPr>
+        <w:t>If all the words in the solution list changes by 1 letter each time</w:t>
+      </w:r>
+    </w:p>
+    <w:p>
+      <w:pPr>
+        <w:pStyle w:val="a5"/>
+        <w:numPr>
+          <w:ilvl w:val="2"/>
+          <w:numId w:val="4"/>
+        </w:numPr>
+        <w:spacing w:line="360" w:lineRule="auto"/>
+        <w:rPr>
+          <w:rFonts w:ascii="Times New Roman" w:hAnsi="Times New Roman" w:cs="Times New Roman"/>
+          <w:sz w:val="24"/>
+          <w:szCs w:val="24"/>
+        </w:rPr>
+      </w:pPr>
+      <w:r>
+        <w:rPr>
+          <w:rFonts w:ascii="Times New Roman" w:hAnsi="Times New Roman" w:cs="Times New Roman"/>
+          <w:sz w:val="24"/>
+          <w:szCs w:val="24"/>
+        </w:rPr>
+        <w:t>If any of the words in the solution list are in the dictionary</w:t>
+      </w:r>
+    </w:p>
+    <w:p>
+      <w:pPr>
+        <w:pStyle w:val="a5"/>
+        <w:numPr>
+          <w:ilvl w:val="2"/>
+          <w:numId w:val="4"/>
+        </w:numPr>
+        <w:spacing w:line="360" w:lineRule="auto"/>
+        <w:rPr>
+          <w:rFonts w:ascii="Times New Roman" w:hAnsi="Times New Roman" w:cs="Times New Roman"/>
+          <w:sz w:val="24"/>
+          <w:szCs w:val="24"/>
+        </w:rPr>
+      </w:pPr>
+      <w:r>
+        <w:rPr>
+          <w:rFonts w:ascii="Times New Roman" w:hAnsi="Times New Roman" w:cs="Times New Roman"/>
+          <w:sz w:val="24"/>
+          <w:szCs w:val="24"/>
+        </w:rPr>
+        <w:t>If any of the words in the s</w:t>
+      </w:r>
       <w:bookmarkStart w:id="0" w:name="_GoBack"/>
       <w:bookmarkEnd w:id="0"/>
-    </w:p>
-    <w:p>
-      <w:r>
-        <w:pict>
-          <v:shape id="_x0000_i1027" type="#_x0000_t75" style="width:468pt;height:624pt">
-            <v:imagedata r:id="rId6" o:title="URL Diagram"/>
-          </v:shape>
-        </w:pict>
+      <w:r>
+        <w:rPr>
+          <w:rFonts w:ascii="Times New Roman" w:hAnsi="Times New Roman" w:cs="Times New Roman"/>
+          <w:sz w:val="24"/>
+          <w:szCs w:val="24"/>
+        </w:rPr>
+        <w:t>olution list are 5 letter words</w:t>
+      </w:r>
+    </w:p>
+    <w:p>
+      <w:pPr>
+        <w:pStyle w:val="a5"/>
+        <w:numPr>
+          <w:ilvl w:val="2"/>
+          <w:numId w:val="4"/>
+        </w:numPr>
+        <w:spacing w:line="360" w:lineRule="auto"/>
+        <w:rPr>
+          <w:rFonts w:ascii="Times New Roman" w:hAnsi="Times New Roman" w:cs="Times New Roman"/>
+          <w:sz w:val="24"/>
+          <w:szCs w:val="24"/>
+        </w:rPr>
+      </w:pPr>
+      <w:r>
+        <w:rPr>
+          <w:rFonts w:ascii="Times New Roman" w:hAnsi="Times New Roman" w:cs="Times New Roman"/>
+          <w:sz w:val="24"/>
+          <w:szCs w:val="24"/>
+        </w:rPr>
+        <w:t>If any of the words in the solution list are repeated</w:t>
+      </w:r>
+    </w:p>
+    <w:p>
+      <w:pPr>
+        <w:pStyle w:val="a5"/>
+        <w:spacing w:line="360" w:lineRule="auto"/>
+        <w:ind w:left="2160"/>
+        <w:rPr>
+          <w:rFonts w:ascii="Times New Roman" w:hAnsi="Times New Roman" w:cs="Times New Roman"/>
+          <w:sz w:val="24"/>
+          <w:szCs w:val="24"/>
+        </w:rPr>
+      </w:pPr>
+    </w:p>
+    <w:p>
+      <w:pPr>
+        <w:pStyle w:val="a5"/>
+        <w:numPr>
+          <w:ilvl w:val="1"/>
+          <w:numId w:val="4"/>
+        </w:numPr>
+        <w:spacing w:line="360" w:lineRule="auto"/>
+        <w:rPr>
+          <w:rFonts w:ascii="Times New Roman" w:hAnsi="Times New Roman" w:cs="Times New Roman"/>
+          <w:sz w:val="24"/>
+          <w:szCs w:val="24"/>
+        </w:rPr>
+      </w:pPr>
+      <w:r>
+        <w:rPr>
+          <w:rFonts w:ascii="Times New Roman" w:hAnsi="Times New Roman" w:cs="Times New Roman"/>
+          <w:sz w:val="24"/>
+          <w:szCs w:val="24"/>
+        </w:rPr>
+        <w:t>Check if the input test files are not given</w:t>
+      </w:r>
+    </w:p>
+    <w:p>
+      <w:pPr>
+        <w:pStyle w:val="a5"/>
+        <w:numPr>
+          <w:ilvl w:val="2"/>
+          <w:numId w:val="4"/>
+        </w:numPr>
+        <w:spacing w:line="360" w:lineRule="auto"/>
+        <w:rPr>
+          <w:rFonts w:ascii="Times New Roman" w:hAnsi="Times New Roman" w:cs="Times New Roman"/>
+          <w:sz w:val="24"/>
+          <w:szCs w:val="24"/>
+        </w:rPr>
+      </w:pPr>
+      <w:r>
+        <w:rPr>
+          <w:rFonts w:ascii="Times New Roman" w:hAnsi="Times New Roman" w:cs="Times New Roman"/>
+          <w:sz w:val="24"/>
+          <w:szCs w:val="24"/>
+        </w:rPr>
+        <w:t xml:space="preserve">Dictionary </w:t>
+      </w:r>
+      <w:r>
+        <w:rPr>
+          <w:rFonts w:ascii="Times New Roman" w:hAnsi="Times New Roman" w:cs="Times New Roman"/>
+          <w:sz w:val="24"/>
+          <w:szCs w:val="24"/>
+        </w:rPr>
+        <w:t>or test inputs are not given or corrupted</w:t>
+      </w:r>
+    </w:p>
+    <w:p>
+      <w:pPr>
+        <w:spacing w:line="360" w:lineRule="auto"/>
+        <w:rPr>
+          <w:rFonts w:ascii="Times New Roman" w:hAnsi="Times New Roman" w:cs="Times New Roman"/>
+          <w:sz w:val="24"/>
+          <w:szCs w:val="24"/>
+        </w:rPr>
+      </w:pPr>
+    </w:p>
+    <w:p>
+      <w:pPr>
+        <w:pStyle w:val="a5"/>
+        <w:numPr>
+          <w:ilvl w:val="0"/>
+          <w:numId w:val="4"/>
+        </w:numPr>
+        <w:spacing w:line="360" w:lineRule="auto"/>
+        <w:rPr>
+          <w:rFonts w:ascii="Times New Roman" w:hAnsi="Times New Roman" w:cs="Times New Roman"/>
+          <w:sz w:val="24"/>
+          <w:szCs w:val="24"/>
+        </w:rPr>
+      </w:pPr>
+      <w:r>
+        <w:rPr>
+          <w:rFonts w:ascii="Times New Roman" w:hAnsi="Times New Roman" w:cs="Times New Roman"/>
+          <w:sz w:val="24"/>
+          <w:szCs w:val="24"/>
+        </w:rPr>
+        <w:t>White box testing</w:t>
+      </w:r>
+    </w:p>
+    <w:p>
+      <w:pPr>
+        <w:pStyle w:val="a5"/>
+        <w:numPr>
+          <w:ilvl w:val="1"/>
+          <w:numId w:val="4"/>
+        </w:numPr>
+        <w:spacing w:line="360" w:lineRule="auto"/>
+        <w:rPr>
+          <w:rFonts w:ascii="Times New Roman" w:hAnsi="Times New Roman" w:cs="Times New Roman"/>
+          <w:sz w:val="24"/>
+          <w:szCs w:val="24"/>
+        </w:rPr>
+      </w:pPr>
+    </w:p>
+    <w:p>
+      <w:pPr>
+        <w:rPr>
+          <w:rFonts w:ascii="Times New Roman" w:hAnsi="Times New Roman" w:cs="Times New Roman"/>
+          <w:sz w:val="24"/>
+          <w:szCs w:val="24"/>
+        </w:rPr>
+      </w:pPr>
+    </w:p>
+    <w:p>
+      <w:pPr>
+        <w:rPr>
+          <w:rFonts w:ascii="Times New Roman" w:hAnsi="Times New Roman" w:cs="Times New Roman"/>
+          <w:sz w:val="24"/>
+          <w:szCs w:val="24"/>
+        </w:rPr>
+      </w:pPr>
+    </w:p>
+    <w:p>
+      <w:pPr>
+        <w:rPr>
+          <w:rFonts w:ascii="Times New Roman" w:hAnsi="Times New Roman" w:cs="Times New Roman"/>
+          <w:sz w:val="24"/>
+          <w:szCs w:val="24"/>
+        </w:rPr>
+      </w:pPr>
+      <w:r>
+        <w:rPr>
+          <w:rFonts w:ascii="Times New Roman" w:hAnsi="Times New Roman" w:cs="Times New Roman"/>
+          <w:sz w:val="24"/>
+          <w:szCs w:val="24"/>
+        </w:rPr>
+        <w:br w:type="page"/>
+      </w:r>
+    </w:p>
+    <w:p>
+      <w:pPr>
+        <w:rPr>
+          <w:rFonts w:ascii="Times New Roman" w:hAnsi="Times New Roman" w:cs="Times New Roman"/>
+          <w:sz w:val="24"/>
+          <w:szCs w:val="24"/>
+        </w:rPr>
+      </w:pPr>
+    </w:p>
+    <w:p>
+      <w:pPr>
+        <w:autoSpaceDE w:val="0"/>
+        <w:autoSpaceDN w:val="0"/>
+        <w:adjustRightInd w:val="0"/>
+        <w:spacing w:after="0" w:line="240" w:lineRule="auto"/>
+        <w:rPr>
+          <w:rFonts w:ascii="Times New Roman" w:hAnsi="Times New Roman" w:cs="Times New Roman"/>
+          <w:sz w:val="24"/>
+          <w:szCs w:val="24"/>
+        </w:rPr>
+      </w:pPr>
+      <w:r>
+        <w:rPr>
+          <w:rFonts w:ascii="Times New Roman" w:hAnsi="Times New Roman" w:cs="Times New Roman"/>
+          <w:sz w:val="24"/>
+          <w:szCs w:val="24"/>
+        </w:rPr>
+        <w:t>6. A paragraph describing the rationale behind your design. This would include:</w:t>
+      </w:r>
+    </w:p>
+    <w:p>
+      <w:pPr>
+        <w:autoSpaceDE w:val="0"/>
+        <w:autoSpaceDN w:val="0"/>
+        <w:adjustRightInd w:val="0"/>
+        <w:spacing w:after="0" w:line="240" w:lineRule="auto"/>
+        <w:rPr>
+          <w:rFonts w:ascii="Times New Roman" w:hAnsi="Times New Roman" w:cs="Times New Roman"/>
+          <w:sz w:val="24"/>
+          <w:szCs w:val="24"/>
+        </w:rPr>
+      </w:pPr>
+      <w:r>
+        <w:rPr>
+          <w:rFonts w:ascii="Times New Roman" w:hAnsi="Times New Roman" w:cs="Times New Roman"/>
+          <w:sz w:val="24"/>
+          <w:szCs w:val="24"/>
+        </w:rPr>
+        <w:t>a) How does your OOD reflect the interaction and behavior of the real-world objects that it models</w:t>
+      </w:r>
+      <w:r>
+        <w:rPr>
+          <w:rFonts w:ascii="Times New Roman" w:hAnsi="Times New Roman" w:cs="Times New Roman"/>
+          <w:sz w:val="24"/>
+          <w:szCs w:val="24"/>
+        </w:rPr>
+        <w:t>?</w:t>
+      </w:r>
+    </w:p>
+    <w:p>
+      <w:pPr>
+        <w:autoSpaceDE w:val="0"/>
+        <w:autoSpaceDN w:val="0"/>
+        <w:adjustRightInd w:val="0"/>
+        <w:spacing w:after="0" w:line="240" w:lineRule="auto"/>
+        <w:ind w:left="360"/>
+        <w:rPr>
+          <w:rFonts w:ascii="Times New Roman" w:hAnsi="Times New Roman" w:cs="Times New Roman"/>
+          <w:sz w:val="24"/>
+          <w:szCs w:val="24"/>
+        </w:rPr>
+      </w:pPr>
+      <w:r>
+        <w:rPr>
+          <w:rFonts w:ascii="Times New Roman" w:hAnsi="Times New Roman" w:cs="Times New Roman"/>
+          <w:sz w:val="24"/>
+          <w:szCs w:val="24"/>
+        </w:rPr>
+        <w:t xml:space="preserve">Just like the way human finds the possible </w:t>
+      </w:r>
+      <w:r>
+        <w:rPr>
+          <w:rFonts w:ascii="Times New Roman" w:hAnsi="Times New Roman" w:cs="Times New Roman"/>
+          <w:sz w:val="24"/>
+          <w:szCs w:val="24"/>
+        </w:rPr>
+        <w:t>way</w:t>
+      </w:r>
+      <w:r>
+        <w:rPr>
+          <w:rFonts w:ascii="Times New Roman" w:hAnsi="Times New Roman" w:cs="Times New Roman"/>
+          <w:sz w:val="24"/>
+          <w:szCs w:val="24"/>
+        </w:rPr>
+        <w:t xml:space="preserve"> to</w:t>
+      </w:r>
+      <w:r>
+        <w:rPr>
+          <w:rFonts w:ascii="Times New Roman" w:hAnsi="Times New Roman" w:cs="Times New Roman"/>
+          <w:sz w:val="24"/>
+          <w:szCs w:val="24"/>
+        </w:rPr>
+        <w:t xml:space="preserve"> </w:t>
+      </w:r>
+      <w:r>
+        <w:rPr>
+          <w:rFonts w:ascii="Times New Roman" w:hAnsi="Times New Roman" w:cs="Times New Roman"/>
+          <w:sz w:val="24"/>
+          <w:szCs w:val="24"/>
+        </w:rPr>
+        <w:t xml:space="preserve">solve the </w:t>
+      </w:r>
+      <w:r>
+        <w:rPr>
+          <w:rFonts w:ascii="Times New Roman" w:hAnsi="Times New Roman" w:cs="Times New Roman"/>
+          <w:sz w:val="24"/>
+          <w:szCs w:val="24"/>
+        </w:rPr>
+        <w:t>problem</w:t>
+      </w:r>
+      <w:r>
+        <w:rPr>
+          <w:rFonts w:ascii="Times New Roman" w:hAnsi="Times New Roman" w:cs="Times New Roman"/>
+          <w:sz w:val="24"/>
+          <w:szCs w:val="24"/>
+        </w:rPr>
+        <w:t>,</w:t>
+      </w:r>
+      <w:r>
+        <w:rPr>
+          <w:rFonts w:ascii="Times New Roman" w:hAnsi="Times New Roman" w:cs="Times New Roman"/>
+          <w:sz w:val="24"/>
+          <w:szCs w:val="24"/>
+        </w:rPr>
+        <w:t xml:space="preserve"> </w:t>
+      </w:r>
+      <w:r>
+        <w:rPr>
+          <w:rFonts w:ascii="Times New Roman" w:hAnsi="Times New Roman" w:cs="Times New Roman"/>
+          <w:sz w:val="24"/>
+          <w:szCs w:val="24"/>
+        </w:rPr>
+        <w:t>our program just follows it.</w:t>
+      </w:r>
+    </w:p>
+    <w:p>
+      <w:pPr>
+        <w:pStyle w:val="a5"/>
+        <w:numPr>
+          <w:ilvl w:val="0"/>
+          <w:numId w:val="1"/>
+        </w:numPr>
+        <w:autoSpaceDE w:val="0"/>
+        <w:autoSpaceDN w:val="0"/>
+        <w:adjustRightInd w:val="0"/>
+        <w:spacing w:after="0" w:line="240" w:lineRule="auto"/>
+        <w:rPr>
+          <w:rFonts w:ascii="Times New Roman" w:hAnsi="Times New Roman" w:cs="Times New Roman"/>
+          <w:sz w:val="24"/>
+          <w:szCs w:val="24"/>
+        </w:rPr>
+      </w:pPr>
+      <w:r>
+        <w:rPr>
+          <w:rFonts w:ascii="Times New Roman" w:hAnsi="Times New Roman" w:cs="Times New Roman"/>
+          <w:sz w:val="24"/>
+          <w:szCs w:val="24"/>
+        </w:rPr>
+        <w:t>Check if inputs are validated (Starting and ending words, Dictionary)</w:t>
+      </w:r>
+    </w:p>
+    <w:p>
+      <w:pPr>
+        <w:pStyle w:val="a5"/>
+        <w:numPr>
+          <w:ilvl w:val="0"/>
+          <w:numId w:val="1"/>
+        </w:numPr>
+        <w:autoSpaceDE w:val="0"/>
+        <w:autoSpaceDN w:val="0"/>
+        <w:adjustRightInd w:val="0"/>
+        <w:spacing w:after="0" w:line="240" w:lineRule="auto"/>
+        <w:rPr>
+          <w:rFonts w:ascii="Times New Roman" w:hAnsi="Times New Roman" w:cs="Times New Roman"/>
+          <w:sz w:val="24"/>
+          <w:szCs w:val="24"/>
+        </w:rPr>
+      </w:pPr>
+      <w:r>
+        <w:rPr>
+          <w:rFonts w:ascii="Times New Roman" w:hAnsi="Times New Roman" w:cs="Times New Roman"/>
+          <w:sz w:val="24"/>
+          <w:szCs w:val="24"/>
+        </w:rPr>
+        <w:t>Find next possible words from dictionary that is one letter different from the given word</w:t>
+      </w:r>
+    </w:p>
+    <w:p>
+      <w:pPr>
+        <w:pStyle w:val="a5"/>
+        <w:numPr>
+          <w:ilvl w:val="0"/>
+          <w:numId w:val="1"/>
+        </w:numPr>
+        <w:autoSpaceDE w:val="0"/>
+        <w:autoSpaceDN w:val="0"/>
+        <w:adjustRightInd w:val="0"/>
+        <w:spacing w:after="0" w:line="240" w:lineRule="auto"/>
+        <w:rPr>
+          <w:rFonts w:ascii="Times New Roman" w:hAnsi="Times New Roman" w:cs="Times New Roman"/>
+          <w:sz w:val="24"/>
+          <w:szCs w:val="24"/>
+        </w:rPr>
+      </w:pPr>
+      <w:r>
+        <w:rPr>
+          <w:rFonts w:ascii="Times New Roman" w:hAnsi="Times New Roman" w:cs="Times New Roman"/>
+          <w:sz w:val="24"/>
+          <w:szCs w:val="24"/>
+        </w:rPr>
+        <w:t xml:space="preserve">Check if it is the ending words </w:t>
+      </w:r>
+    </w:p>
+    <w:p>
+      <w:pPr>
+        <w:pStyle w:val="a5"/>
+        <w:numPr>
+          <w:ilvl w:val="0"/>
+          <w:numId w:val="1"/>
+        </w:numPr>
+        <w:autoSpaceDE w:val="0"/>
+        <w:autoSpaceDN w:val="0"/>
+        <w:adjustRightInd w:val="0"/>
+        <w:spacing w:after="0" w:line="240" w:lineRule="auto"/>
+        <w:rPr>
+          <w:rFonts w:ascii="Times New Roman" w:hAnsi="Times New Roman" w:cs="Times New Roman"/>
+          <w:sz w:val="24"/>
+          <w:szCs w:val="24"/>
+        </w:rPr>
+      </w:pPr>
+      <w:r>
+        <w:rPr>
+          <w:rFonts w:ascii="Times New Roman" w:hAnsi="Times New Roman" w:cs="Times New Roman"/>
+          <w:sz w:val="24"/>
+          <w:szCs w:val="24"/>
+        </w:rPr>
+        <w:t>Repeat 2 - 3 until it finds ending words.</w:t>
+      </w:r>
+    </w:p>
+    <w:p>
+      <w:pPr>
+        <w:autoSpaceDE w:val="0"/>
+        <w:autoSpaceDN w:val="0"/>
+        <w:adjustRightInd w:val="0"/>
+        <w:spacing w:after="0" w:line="240" w:lineRule="auto"/>
+        <w:ind w:left="360"/>
+        <w:rPr>
+          <w:rFonts w:ascii="Times New Roman" w:hAnsi="Times New Roman" w:cs="Times New Roman"/>
+          <w:sz w:val="24"/>
+          <w:szCs w:val="24"/>
+        </w:rPr>
+      </w:pPr>
+      <w:r>
+        <w:rPr>
+          <w:rFonts w:ascii="Times New Roman" w:hAnsi="Times New Roman" w:cs="Times New Roman"/>
+          <w:sz w:val="24"/>
+          <w:szCs w:val="24"/>
+        </w:rPr>
+        <w:t>As we constructed our program as object oriented design, it encapsulated data and procedures within each classes.</w:t>
+      </w:r>
+    </w:p>
+    <w:p>
+      <w:pPr>
+        <w:autoSpaceDE w:val="0"/>
+        <w:autoSpaceDN w:val="0"/>
+        <w:adjustRightInd w:val="0"/>
+        <w:spacing w:after="0" w:line="240" w:lineRule="auto"/>
+        <w:ind w:left="360"/>
+        <w:rPr>
+          <w:rFonts w:ascii="Times New Roman" w:hAnsi="Times New Roman" w:cs="Times New Roman"/>
+          <w:sz w:val="24"/>
+          <w:szCs w:val="24"/>
+        </w:rPr>
+      </w:pPr>
+    </w:p>
+    <w:p>
+      <w:pPr>
+        <w:autoSpaceDE w:val="0"/>
+        <w:autoSpaceDN w:val="0"/>
+        <w:adjustRightInd w:val="0"/>
+        <w:spacing w:after="0" w:line="240" w:lineRule="auto"/>
+        <w:rPr>
+          <w:rFonts w:ascii="Times New Roman" w:hAnsi="Times New Roman" w:cs="Times New Roman"/>
+          <w:sz w:val="24"/>
+          <w:szCs w:val="24"/>
+        </w:rPr>
+      </w:pPr>
+      <w:r>
+        <w:rPr>
+          <w:rFonts w:ascii="Times New Roman" w:hAnsi="Times New Roman" w:cs="Times New Roman"/>
+          <w:sz w:val="24"/>
+          <w:szCs w:val="24"/>
+        </w:rPr>
+        <w:t>b) What alternatives did you consider? What were the advantages/disadvantages of each alternative</w:t>
+      </w:r>
+      <w:r>
+        <w:rPr>
+          <w:rFonts w:ascii="Times New Roman" w:hAnsi="Times New Roman" w:cs="Times New Roman"/>
+          <w:sz w:val="24"/>
+          <w:szCs w:val="24"/>
+        </w:rPr>
+        <w:t xml:space="preserve"> </w:t>
+      </w:r>
+      <w:r>
+        <w:rPr>
+          <w:rFonts w:ascii="Times New Roman" w:hAnsi="Times New Roman" w:cs="Times New Roman"/>
+          <w:sz w:val="24"/>
+          <w:szCs w:val="24"/>
+        </w:rPr>
+        <w:t xml:space="preserve">both from a programming perspective and a </w:t>
+      </w:r>
+      <w:r>
+        <w:rPr>
+          <w:rFonts w:ascii="Times New Roman" w:hAnsi="Times New Roman" w:cs="Times New Roman"/>
+          <w:b/>
+          <w:bCs/>
+          <w:sz w:val="24"/>
+          <w:szCs w:val="24"/>
+        </w:rPr>
+        <w:t>user perspective</w:t>
+      </w:r>
+      <w:r>
+        <w:rPr>
+          <w:rFonts w:ascii="Times New Roman" w:hAnsi="Times New Roman" w:cs="Times New Roman"/>
+          <w:sz w:val="24"/>
+          <w:szCs w:val="24"/>
+        </w:rPr>
+        <w:t>?</w:t>
+      </w:r>
+    </w:p>
+    <w:p>
+      <w:pPr>
+        <w:autoSpaceDE w:val="0"/>
+        <w:autoSpaceDN w:val="0"/>
+        <w:adjustRightInd w:val="0"/>
+        <w:spacing w:after="0" w:line="240" w:lineRule="auto"/>
+        <w:rPr>
+          <w:rFonts w:ascii="Times New Roman" w:hAnsi="Times New Roman" w:cs="Times New Roman"/>
+          <w:sz w:val="24"/>
+          <w:szCs w:val="24"/>
+        </w:rPr>
+      </w:pPr>
+    </w:p>
+    <w:p>
+      <w:pPr>
+        <w:autoSpaceDE w:val="0"/>
+        <w:autoSpaceDN w:val="0"/>
+        <w:adjustRightInd w:val="0"/>
+        <w:spacing w:after="0" w:line="240" w:lineRule="auto"/>
+        <w:rPr>
+          <w:rFonts w:ascii="Times New Roman" w:hAnsi="Times New Roman" w:cs="Times New Roman"/>
+          <w:sz w:val="24"/>
+          <w:szCs w:val="24"/>
+        </w:rPr>
+      </w:pPr>
+      <w:r>
+        <w:rPr>
+          <w:rFonts w:ascii="Times New Roman" w:hAnsi="Times New Roman" w:cs="Times New Roman"/>
+          <w:sz w:val="24"/>
+          <w:szCs w:val="24"/>
+        </w:rPr>
+        <w:tab/>
+        <w:t xml:space="preserve">The searching algorithm we could use was either Breadth-First search (BFS) or Depth-First search (DFS). We chose DFS to solve the problem, since DFS uses lower memory requirements than BFS since it is not required to save all of the next pointers(next possible words) at each level it go through. However, BFS also has advantages over DFS, since it can construct a shortest path from point </w:t>
+      </w:r>
+      <w:r>
+        <w:rPr>
+          <w:rFonts w:ascii="Times New Roman" w:hAnsi="Times New Roman" w:cs="Times New Roman"/>
+          <w:sz w:val="24"/>
+          <w:szCs w:val="24"/>
+        </w:rPr>
+        <w:t>s</w:t>
+      </w:r>
+      <w:r>
+        <w:rPr>
+          <w:rFonts w:ascii="Times New Roman" w:hAnsi="Times New Roman" w:cs="Times New Roman"/>
+          <w:sz w:val="24"/>
+          <w:szCs w:val="24"/>
+        </w:rPr>
+        <w:t>tarting word</w:t>
+      </w:r>
+      <w:r>
+        <w:rPr>
+          <w:rFonts w:ascii="Times New Roman" w:hAnsi="Times New Roman" w:cs="Times New Roman"/>
+          <w:sz w:val="24"/>
+          <w:szCs w:val="24"/>
+        </w:rPr>
+        <w:t xml:space="preserve"> to </w:t>
+      </w:r>
+      <w:r>
+        <w:rPr>
+          <w:rFonts w:ascii="Times New Roman" w:hAnsi="Times New Roman" w:cs="Times New Roman"/>
+          <w:sz w:val="24"/>
+          <w:szCs w:val="24"/>
+        </w:rPr>
+        <w:t>ending</w:t>
+      </w:r>
+      <w:r>
+        <w:rPr>
+          <w:rFonts w:ascii="Times New Roman" w:hAnsi="Times New Roman" w:cs="Times New Roman"/>
+          <w:sz w:val="24"/>
+          <w:szCs w:val="24"/>
+        </w:rPr>
+        <w:t xml:space="preserve"> word</w:t>
+      </w:r>
+      <w:r>
+        <w:rPr>
+          <w:rFonts w:ascii="Times New Roman" w:hAnsi="Times New Roman" w:cs="Times New Roman"/>
+          <w:sz w:val="24"/>
+          <w:szCs w:val="24"/>
+        </w:rPr>
+        <w:t xml:space="preserve">. </w:t>
+      </w:r>
+      <w:r>
+        <w:rPr>
+          <w:rFonts w:ascii="Times New Roman" w:hAnsi="Times New Roman" w:cs="Times New Roman"/>
+          <w:sz w:val="24"/>
+          <w:szCs w:val="24"/>
+        </w:rPr>
+        <w:t>Also, BFS doesn’t have to worry about infinite loop in the database.</w:t>
+      </w:r>
+    </w:p>
+    <w:p>
+      <w:pPr>
+        <w:autoSpaceDE w:val="0"/>
+        <w:autoSpaceDN w:val="0"/>
+        <w:adjustRightInd w:val="0"/>
+        <w:spacing w:after="0" w:line="240" w:lineRule="auto"/>
+        <w:rPr>
+          <w:rFonts w:ascii="Times New Roman" w:hAnsi="Times New Roman" w:cs="Times New Roman"/>
+          <w:sz w:val="24"/>
+          <w:szCs w:val="24"/>
+        </w:rPr>
+      </w:pPr>
+      <w:r>
+        <w:rPr>
+          <w:rFonts w:ascii="Times New Roman" w:hAnsi="Times New Roman" w:cs="Times New Roman"/>
+          <w:sz w:val="24"/>
+          <w:szCs w:val="24"/>
+        </w:rPr>
+        <w:t>As a user perspective, BFS is more commonly used for the searching method, since it doesn’t have to deal with recursion and infinite loop in the system. However, we decided to use DFS because we figured out the way to deal with infinite loop and we were concerning more about memory of the system.</w:t>
+      </w:r>
+    </w:p>
+    <w:p>
+      <w:pPr>
+        <w:autoSpaceDE w:val="0"/>
+        <w:autoSpaceDN w:val="0"/>
+        <w:adjustRightInd w:val="0"/>
+        <w:spacing w:after="0" w:line="240" w:lineRule="auto"/>
+        <w:rPr>
+          <w:rFonts w:ascii="Times New Roman" w:hAnsi="Times New Roman" w:cs="Times New Roman"/>
+          <w:sz w:val="24"/>
+          <w:szCs w:val="24"/>
+        </w:rPr>
+      </w:pPr>
+      <w:r>
+        <w:rPr>
+          <w:rFonts w:ascii="Times New Roman" w:hAnsi="Times New Roman" w:cs="Times New Roman"/>
+          <w:sz w:val="24"/>
+          <w:szCs w:val="24"/>
+        </w:rPr>
+        <w:t xml:space="preserve"> </w:t>
+      </w:r>
+    </w:p>
+    <w:p>
+      <w:pPr>
+        <w:autoSpaceDE w:val="0"/>
+        <w:autoSpaceDN w:val="0"/>
+        <w:adjustRightInd w:val="0"/>
+        <w:spacing w:after="0" w:line="240" w:lineRule="auto"/>
+        <w:rPr>
+          <w:rFonts w:ascii="Times New Roman" w:hAnsi="Times New Roman" w:cs="Times New Roman"/>
+          <w:sz w:val="24"/>
+          <w:szCs w:val="24"/>
+        </w:rPr>
+      </w:pPr>
+      <w:r>
+        <w:rPr>
+          <w:rFonts w:ascii="Times New Roman" w:hAnsi="Times New Roman" w:cs="Times New Roman"/>
+          <w:sz w:val="24"/>
+          <w:szCs w:val="24"/>
+        </w:rPr>
+        <w:t>c) What are some expansions or possible flexibilities that your design offers for future enhancements?</w:t>
+      </w:r>
+    </w:p>
+    <w:p>
+      <w:pPr>
+        <w:autoSpaceDE w:val="0"/>
+        <w:autoSpaceDN w:val="0"/>
+        <w:adjustRightInd w:val="0"/>
+        <w:spacing w:after="0" w:line="240" w:lineRule="auto"/>
+        <w:rPr>
+          <w:rFonts w:ascii="Times New Roman" w:hAnsi="Times New Roman" w:cs="Times New Roman"/>
+          <w:sz w:val="24"/>
+          <w:szCs w:val="24"/>
+        </w:rPr>
+      </w:pPr>
+      <w:r>
+        <w:rPr>
+          <w:rFonts w:ascii="Times New Roman" w:hAnsi="Times New Roman" w:cs="Times New Roman"/>
+          <w:sz w:val="24"/>
+          <w:szCs w:val="24"/>
+        </w:rPr>
+        <w:tab/>
+        <w:t>We could build a map for the dictionary. For example, we could build adjacency matrix or adjacency lists for the dictionary at the beginning of the system, so we do not have to check next words through the dictionary, every time we need one. The other possible expansion we could make is the probability system. The system currently we built, run the dictionary brute-force method to find the next possible words</w:t>
+      </w:r>
+      <w:r>
+        <w:rPr>
+          <w:rFonts w:ascii="Times New Roman" w:hAnsi="Times New Roman" w:cs="Times New Roman"/>
+          <w:sz w:val="24"/>
+          <w:szCs w:val="24"/>
+        </w:rPr>
+        <w:t xml:space="preserve">. </w:t>
+      </w:r>
+      <w:r>
+        <w:rPr>
+          <w:rFonts w:ascii="Times New Roman" w:hAnsi="Times New Roman" w:cs="Times New Roman"/>
+          <w:sz w:val="24"/>
+          <w:szCs w:val="24"/>
+        </w:rPr>
+        <w:t xml:space="preserve"> </w:t>
+      </w:r>
+      <w:r>
+        <w:rPr>
+          <w:rFonts w:ascii="Times New Roman" w:hAnsi="Times New Roman" w:cs="Times New Roman"/>
+          <w:sz w:val="24"/>
+          <w:szCs w:val="24"/>
+        </w:rPr>
+        <w:t>We are currently using, DFS, but if we can order possible choices of words by probability that it may find the closest path, then the running time of the system will be reduced significantly.</w:t>
+      </w:r>
+    </w:p>
+    <w:p>
+      <w:pPr>
+        <w:autoSpaceDE w:val="0"/>
+        <w:autoSpaceDN w:val="0"/>
+        <w:adjustRightInd w:val="0"/>
+        <w:spacing w:after="0" w:line="240" w:lineRule="auto"/>
+        <w:rPr>
+          <w:rFonts w:ascii="Times New Roman" w:hAnsi="Times New Roman" w:cs="Times New Roman"/>
+          <w:sz w:val="24"/>
+          <w:szCs w:val="24"/>
+        </w:rPr>
+      </w:pPr>
+    </w:p>
+    <w:p>
+      <w:pPr>
+        <w:autoSpaceDE w:val="0"/>
+        <w:autoSpaceDN w:val="0"/>
+        <w:adjustRightInd w:val="0"/>
+        <w:spacing w:after="0" w:line="240" w:lineRule="auto"/>
+        <w:rPr>
+          <w:rFonts w:ascii="Times New Roman" w:hAnsi="Times New Roman" w:cs="Times New Roman"/>
+          <w:sz w:val="24"/>
+          <w:szCs w:val="24"/>
+        </w:rPr>
+      </w:pPr>
+      <w:r>
+        <w:rPr>
+          <w:rFonts w:ascii="Times New Roman" w:hAnsi="Times New Roman" w:cs="Times New Roman"/>
+          <w:sz w:val="24"/>
+          <w:szCs w:val="24"/>
+        </w:rPr>
+        <w:t>d) How does your design adhere to principles of good design: OOD, c</w:t>
+      </w:r>
+      <w:r>
+        <w:rPr>
+          <w:rFonts w:ascii="Times New Roman" w:hAnsi="Times New Roman" w:cs="Times New Roman"/>
+          <w:sz w:val="24"/>
+          <w:szCs w:val="24"/>
+        </w:rPr>
+        <w:t xml:space="preserve">ohesion, coupling, info hiding, </w:t>
+      </w:r>
+      <w:r>
+        <w:rPr>
+          <w:rFonts w:ascii="Times New Roman" w:hAnsi="Times New Roman" w:cs="Times New Roman"/>
+          <w:sz w:val="24"/>
+          <w:szCs w:val="24"/>
+        </w:rPr>
+        <w:t>etc?</w:t>
+      </w:r>
+    </w:p>
+    <w:p>
+      <w:pPr>
+        <w:autoSpaceDE w:val="0"/>
+        <w:autoSpaceDN w:val="0"/>
+        <w:adjustRightInd w:val="0"/>
+        <w:spacing w:after="0" w:line="240" w:lineRule="auto"/>
+        <w:rPr>
+          <w:rFonts w:ascii="Times New Roman" w:hAnsi="Times New Roman" w:cs="Times New Roman" w:hint="eastAsia"/>
+          <w:sz w:val="24"/>
+          <w:szCs w:val="24"/>
+        </w:rPr>
+      </w:pPr>
+      <w:r>
+        <w:rPr>
+          <w:rFonts w:ascii="Times New Roman" w:hAnsi="Times New Roman" w:cs="Times New Roman"/>
+          <w:sz w:val="24"/>
+          <w:szCs w:val="24"/>
+        </w:rPr>
+        <w:tab/>
+      </w:r>
+      <w:r>
+        <w:rPr>
+          <w:rFonts w:ascii="Times New Roman" w:hAnsi="Times New Roman" w:cs="Times New Roman"/>
+          <w:sz w:val="24"/>
+          <w:szCs w:val="24"/>
+        </w:rPr>
+        <w:t xml:space="preserve">As our program is constructed as Object Oriented Design, </w:t>
+      </w:r>
+      <w:r>
+        <w:rPr>
+          <w:rFonts w:ascii="Times New Roman" w:hAnsi="Times New Roman" w:cs="Times New Roman"/>
+          <w:sz w:val="24"/>
+          <w:szCs w:val="24"/>
+        </w:rPr>
+        <w:t>Our program encapsulates data and procedures grouped together within the classes.</w:t>
       </w:r>
     </w:p>
     <w:sectPr>
@@ -93,12 +2174,435 @@
 </w:document>
 </file>
 
+<file path=word/endnotes.xml><?xml version="1.0" encoding="utf-8"?>
+<w:endnotes xmlns:wpc="http://schemas.microsoft.com/office/word/2010/wordprocessingCanvas" xmlns:mc="http://schemas.openxmlformats.org/markup-compatibility/2006" xmlns:o="urn:schemas-microsoft-com:office:office" xmlns:r="http://schemas.openxmlformats.org/officeDocument/2006/relationships" xmlns:m="http://schemas.openxmlformats.org/officeDocument/2006/math" xmlns:v="urn:schemas-microsoft-com:vml" xmlns:wp14="http://schemas.microsoft.com/office/word/2010/wordprocessingDrawing" xmlns:wp="http://schemas.openxmlformats.org/drawingml/2006/wordprocessingDrawing" xmlns:w10="urn:schemas-microsoft-com:office:word" xmlns:w="http://schemas.openxmlformats.org/wordprocessingml/2006/main" xmlns:w14="http://schemas.microsoft.com/office/word/2010/wordml" xmlns:w15="http://schemas.microsoft.com/office/word/2012/wordml" xmlns:wpg="http://schemas.microsoft.com/office/word/2010/wordprocessingGroup" xmlns:wpi="http://schemas.microsoft.com/office/word/2010/wordprocessingInk" xmlns:wne="http://schemas.microsoft.com/office/word/2006/wordml" xmlns:wps="http://schemas.microsoft.com/office/word/2010/wordprocessingShape" mc:Ignorable="w14 w15 wp14">
+  <w:endnote w:type="separator" w:id="-1">
+    <w:p>
+      <w:pPr>
+        <w:spacing w:after="0" w:line="240" w:lineRule="auto"/>
+      </w:pPr>
+      <w:r>
+        <w:separator/>
+      </w:r>
+    </w:p>
+  </w:endnote>
+  <w:endnote w:type="continuationSeparator" w:id="0">
+    <w:p>
+      <w:pPr>
+        <w:spacing w:after="0" w:line="240" w:lineRule="auto"/>
+      </w:pPr>
+      <w:r>
+        <w:continuationSeparator/>
+      </w:r>
+    </w:p>
+  </w:endnote>
+</w:endnotes>
+</file>
+
+<file path=word/footnotes.xml><?xml version="1.0" encoding="utf-8"?>
+<w:footnotes xmlns:wpc="http://schemas.microsoft.com/office/word/2010/wordprocessingCanvas" xmlns:mc="http://schemas.openxmlformats.org/markup-compatibility/2006" xmlns:o="urn:schemas-microsoft-com:office:office" xmlns:r="http://schemas.openxmlformats.org/officeDocument/2006/relationships" xmlns:m="http://schemas.openxmlformats.org/officeDocument/2006/math" xmlns:v="urn:schemas-microsoft-com:vml" xmlns:wp14="http://schemas.microsoft.com/office/word/2010/wordprocessingDrawing" xmlns:wp="http://schemas.openxmlformats.org/drawingml/2006/wordprocessingDrawing" xmlns:w10="urn:schemas-microsoft-com:office:word" xmlns:w="http://schemas.openxmlformats.org/wordprocessingml/2006/main" xmlns:w14="http://schemas.microsoft.com/office/word/2010/wordml" xmlns:w15="http://schemas.microsoft.com/office/word/2012/wordml" xmlns:wpg="http://schemas.microsoft.com/office/word/2010/wordprocessingGroup" xmlns:wpi="http://schemas.microsoft.com/office/word/2010/wordprocessingInk" xmlns:wne="http://schemas.microsoft.com/office/word/2006/wordml" xmlns:wps="http://schemas.microsoft.com/office/word/2010/wordprocessingShape" mc:Ignorable="w14 w15 wp14">
+  <w:footnote w:type="separator" w:id="-1">
+    <w:p>
+      <w:pPr>
+        <w:spacing w:after="0" w:line="240" w:lineRule="auto"/>
+      </w:pPr>
+      <w:r>
+        <w:separator/>
+      </w:r>
+    </w:p>
+  </w:footnote>
+  <w:footnote w:type="continuationSeparator" w:id="0">
+    <w:p>
+      <w:pPr>
+        <w:spacing w:after="0" w:line="240" w:lineRule="auto"/>
+      </w:pPr>
+      <w:r>
+        <w:continuationSeparator/>
+      </w:r>
+    </w:p>
+  </w:footnote>
+</w:footnotes>
+</file>
+
+<file path=word/numbering.xml><?xml version="1.0" encoding="utf-8"?>
+<w:numbering xmlns:wpc="http://schemas.microsoft.com/office/word/2010/wordprocessingCanvas" xmlns:mc="http://schemas.openxmlformats.org/markup-compatibility/2006" xmlns:o="urn:schemas-microsoft-com:office:office" xmlns:r="http://schemas.openxmlformats.org/officeDocument/2006/relationships" xmlns:m="http://schemas.openxmlformats.org/officeDocument/2006/math" xmlns:v="urn:schemas-microsoft-com:vml" xmlns:wp14="http://schemas.microsoft.com/office/word/2010/wordprocessingDrawing" xmlns:wp="http://schemas.openxmlformats.org/drawingml/2006/wordprocessingDrawing" xmlns:w10="urn:schemas-microsoft-com:office:word" xmlns:w="http://schemas.openxmlformats.org/wordprocessingml/2006/main" xmlns:w14="http://schemas.microsoft.com/office/word/2010/wordml" xmlns:w15="http://schemas.microsoft.com/office/word/2012/wordml" xmlns:wpg="http://schemas.microsoft.com/office/word/2010/wordprocessingGroup" xmlns:wpi="http://schemas.microsoft.com/office/word/2010/wordprocessingInk" xmlns:wne="http://schemas.microsoft.com/office/word/2006/wordml" xmlns:wps="http://schemas.microsoft.com/office/word/2010/wordprocessingShape" mc:Ignorable="w14 w15 wp14">
+  <w:abstractNum w:abstractNumId="0">
+    <w:nsid w:val="11337F8B"/>
+    <w:multiLevelType w:val="hybridMultilevel"/>
+    <w:tmpl w:val="F6AE27FC"/>
+    <w:lvl w:ilvl="0" w:tplc="0409000F">
+      <w:start w:val="1"/>
+      <w:numFmt w:val="decimal"/>
+      <w:lvlText w:val="%1."/>
+      <w:lvlJc w:val="left"/>
+      <w:pPr>
+        <w:ind w:left="720" w:hanging="360"/>
+      </w:pPr>
+      <w:rPr>
+        <w:rFonts w:hint="default"/>
+      </w:rPr>
+    </w:lvl>
+    <w:lvl w:ilvl="1" w:tplc="04090019" w:tentative="1">
+      <w:start w:val="1"/>
+      <w:numFmt w:val="lowerLetter"/>
+      <w:lvlText w:val="%2."/>
+      <w:lvlJc w:val="left"/>
+      <w:pPr>
+        <w:ind w:left="1440" w:hanging="360"/>
+      </w:pPr>
+    </w:lvl>
+    <w:lvl w:ilvl="2" w:tplc="0409001B" w:tentative="1">
+      <w:start w:val="1"/>
+      <w:numFmt w:val="lowerRoman"/>
+      <w:lvlText w:val="%3."/>
+      <w:lvlJc w:val="right"/>
+      <w:pPr>
+        <w:ind w:left="2160" w:hanging="180"/>
+      </w:pPr>
+    </w:lvl>
+    <w:lvl w:ilvl="3" w:tplc="0409000F" w:tentative="1">
+      <w:start w:val="1"/>
+      <w:numFmt w:val="decimal"/>
+      <w:lvlText w:val="%4."/>
+      <w:lvlJc w:val="left"/>
+      <w:pPr>
+        <w:ind w:left="2880" w:hanging="360"/>
+      </w:pPr>
+    </w:lvl>
+    <w:lvl w:ilvl="4" w:tplc="04090019" w:tentative="1">
+      <w:start w:val="1"/>
+      <w:numFmt w:val="lowerLetter"/>
+      <w:lvlText w:val="%5."/>
+      <w:lvlJc w:val="left"/>
+      <w:pPr>
+        <w:ind w:left="3600" w:hanging="360"/>
+      </w:pPr>
+    </w:lvl>
+    <w:lvl w:ilvl="5" w:tplc="0409001B" w:tentative="1">
+      <w:start w:val="1"/>
+      <w:numFmt w:val="lowerRoman"/>
+      <w:lvlText w:val="%6."/>
+      <w:lvlJc w:val="right"/>
+      <w:pPr>
+        <w:ind w:left="4320" w:hanging="180"/>
+      </w:pPr>
+    </w:lvl>
+    <w:lvl w:ilvl="6" w:tplc="0409000F" w:tentative="1">
+      <w:start w:val="1"/>
+      <w:numFmt w:val="decimal"/>
+      <w:lvlText w:val="%7."/>
+      <w:lvlJc w:val="left"/>
+      <w:pPr>
+        <w:ind w:left="5040" w:hanging="360"/>
+      </w:pPr>
+    </w:lvl>
+    <w:lvl w:ilvl="7" w:tplc="04090019" w:tentative="1">
+      <w:start w:val="1"/>
+      <w:numFmt w:val="lowerLetter"/>
+      <w:lvlText w:val="%8."/>
+      <w:lvlJc w:val="left"/>
+      <w:pPr>
+        <w:ind w:left="5760" w:hanging="360"/>
+      </w:pPr>
+    </w:lvl>
+    <w:lvl w:ilvl="8" w:tplc="0409001B" w:tentative="1">
+      <w:start w:val="1"/>
+      <w:numFmt w:val="lowerRoman"/>
+      <w:lvlText w:val="%9."/>
+      <w:lvlJc w:val="right"/>
+      <w:pPr>
+        <w:ind w:left="6480" w:hanging="180"/>
+      </w:pPr>
+    </w:lvl>
+  </w:abstractNum>
+  <w:abstractNum w:abstractNumId="1">
+    <w:nsid w:val="12A33870"/>
+    <w:multiLevelType w:val="hybridMultilevel"/>
+    <w:tmpl w:val="F552FEAA"/>
+    <w:lvl w:ilvl="0" w:tplc="0409000F">
+      <w:start w:val="1"/>
+      <w:numFmt w:val="decimal"/>
+      <w:lvlText w:val="%1."/>
+      <w:lvlJc w:val="left"/>
+      <w:pPr>
+        <w:ind w:left="720" w:hanging="360"/>
+      </w:pPr>
+      <w:rPr>
+        <w:rFonts w:hint="default"/>
+      </w:rPr>
+    </w:lvl>
+    <w:lvl w:ilvl="1" w:tplc="04090019" w:tentative="1">
+      <w:start w:val="1"/>
+      <w:numFmt w:val="lowerLetter"/>
+      <w:lvlText w:val="%2."/>
+      <w:lvlJc w:val="left"/>
+      <w:pPr>
+        <w:ind w:left="1440" w:hanging="360"/>
+      </w:pPr>
+    </w:lvl>
+    <w:lvl w:ilvl="2" w:tplc="0409001B" w:tentative="1">
+      <w:start w:val="1"/>
+      <w:numFmt w:val="lowerRoman"/>
+      <w:lvlText w:val="%3."/>
+      <w:lvlJc w:val="right"/>
+      <w:pPr>
+        <w:ind w:left="2160" w:hanging="180"/>
+      </w:pPr>
+    </w:lvl>
+    <w:lvl w:ilvl="3" w:tplc="0409000F" w:tentative="1">
+      <w:start w:val="1"/>
+      <w:numFmt w:val="decimal"/>
+      <w:lvlText w:val="%4."/>
+      <w:lvlJc w:val="left"/>
+      <w:pPr>
+        <w:ind w:left="2880" w:hanging="360"/>
+      </w:pPr>
+    </w:lvl>
+    <w:lvl w:ilvl="4" w:tplc="04090019" w:tentative="1">
+      <w:start w:val="1"/>
+      <w:numFmt w:val="lowerLetter"/>
+      <w:lvlText w:val="%5."/>
+      <w:lvlJc w:val="left"/>
+      <w:pPr>
+        <w:ind w:left="3600" w:hanging="360"/>
+      </w:pPr>
+    </w:lvl>
+    <w:lvl w:ilvl="5" w:tplc="0409001B" w:tentative="1">
+      <w:start w:val="1"/>
+      <w:numFmt w:val="lowerRoman"/>
+      <w:lvlText w:val="%6."/>
+      <w:lvlJc w:val="right"/>
+      <w:pPr>
+        <w:ind w:left="4320" w:hanging="180"/>
+      </w:pPr>
+    </w:lvl>
+    <w:lvl w:ilvl="6" w:tplc="0409000F" w:tentative="1">
+      <w:start w:val="1"/>
+      <w:numFmt w:val="decimal"/>
+      <w:lvlText w:val="%7."/>
+      <w:lvlJc w:val="left"/>
+      <w:pPr>
+        <w:ind w:left="5040" w:hanging="360"/>
+      </w:pPr>
+    </w:lvl>
+    <w:lvl w:ilvl="7" w:tplc="04090019" w:tentative="1">
+      <w:start w:val="1"/>
+      <w:numFmt w:val="lowerLetter"/>
+      <w:lvlText w:val="%8."/>
+      <w:lvlJc w:val="left"/>
+      <w:pPr>
+        <w:ind w:left="5760" w:hanging="360"/>
+      </w:pPr>
+    </w:lvl>
+    <w:lvl w:ilvl="8" w:tplc="0409001B" w:tentative="1">
+      <w:start w:val="1"/>
+      <w:numFmt w:val="lowerRoman"/>
+      <w:lvlText w:val="%9."/>
+      <w:lvlJc w:val="right"/>
+      <w:pPr>
+        <w:ind w:left="6480" w:hanging="180"/>
+      </w:pPr>
+    </w:lvl>
+  </w:abstractNum>
+  <w:abstractNum w:abstractNumId="2">
+    <w:nsid w:val="35D2077B"/>
+    <w:multiLevelType w:val="hybridMultilevel"/>
+    <w:tmpl w:val="2B0610A2"/>
+    <w:lvl w:ilvl="0" w:tplc="0409000F">
+      <w:start w:val="1"/>
+      <w:numFmt w:val="decimal"/>
+      <w:lvlText w:val="%1."/>
+      <w:lvlJc w:val="left"/>
+      <w:pPr>
+        <w:ind w:left="720" w:hanging="360"/>
+      </w:pPr>
+      <w:rPr>
+        <w:rFonts w:hint="default"/>
+      </w:rPr>
+    </w:lvl>
+    <w:lvl w:ilvl="1" w:tplc="04090019">
+      <w:start w:val="1"/>
+      <w:numFmt w:val="lowerLetter"/>
+      <w:lvlText w:val="%2."/>
+      <w:lvlJc w:val="left"/>
+      <w:pPr>
+        <w:ind w:left="1440" w:hanging="360"/>
+      </w:pPr>
+    </w:lvl>
+    <w:lvl w:ilvl="2" w:tplc="0409001B">
+      <w:start w:val="1"/>
+      <w:numFmt w:val="lowerRoman"/>
+      <w:lvlText w:val="%3."/>
+      <w:lvlJc w:val="right"/>
+      <w:pPr>
+        <w:ind w:left="2160" w:hanging="180"/>
+      </w:pPr>
+    </w:lvl>
+    <w:lvl w:ilvl="3" w:tplc="0409000F" w:tentative="1">
+      <w:start w:val="1"/>
+      <w:numFmt w:val="decimal"/>
+      <w:lvlText w:val="%4."/>
+      <w:lvlJc w:val="left"/>
+      <w:pPr>
+        <w:ind w:left="2880" w:hanging="360"/>
+      </w:pPr>
+    </w:lvl>
+    <w:lvl w:ilvl="4" w:tplc="04090019" w:tentative="1">
+      <w:start w:val="1"/>
+      <w:numFmt w:val="lowerLetter"/>
+      <w:lvlText w:val="%5."/>
+      <w:lvlJc w:val="left"/>
+      <w:pPr>
+        <w:ind w:left="3600" w:hanging="360"/>
+      </w:pPr>
+    </w:lvl>
+    <w:lvl w:ilvl="5" w:tplc="0409001B" w:tentative="1">
+      <w:start w:val="1"/>
+      <w:numFmt w:val="lowerRoman"/>
+      <w:lvlText w:val="%6."/>
+      <w:lvlJc w:val="right"/>
+      <w:pPr>
+        <w:ind w:left="4320" w:hanging="180"/>
+      </w:pPr>
+    </w:lvl>
+    <w:lvl w:ilvl="6" w:tplc="0409000F" w:tentative="1">
+      <w:start w:val="1"/>
+      <w:numFmt w:val="decimal"/>
+      <w:lvlText w:val="%7."/>
+      <w:lvlJc w:val="left"/>
+      <w:pPr>
+        <w:ind w:left="5040" w:hanging="360"/>
+      </w:pPr>
+    </w:lvl>
+    <w:lvl w:ilvl="7" w:tplc="04090019" w:tentative="1">
+      <w:start w:val="1"/>
+      <w:numFmt w:val="lowerLetter"/>
+      <w:lvlText w:val="%8."/>
+      <w:lvlJc w:val="left"/>
+      <w:pPr>
+        <w:ind w:left="5760" w:hanging="360"/>
+      </w:pPr>
+    </w:lvl>
+    <w:lvl w:ilvl="8" w:tplc="0409001B" w:tentative="1">
+      <w:start w:val="1"/>
+      <w:numFmt w:val="lowerRoman"/>
+      <w:lvlText w:val="%9."/>
+      <w:lvlJc w:val="right"/>
+      <w:pPr>
+        <w:ind w:left="6480" w:hanging="180"/>
+      </w:pPr>
+    </w:lvl>
+  </w:abstractNum>
+  <w:abstractNum w:abstractNumId="3">
+    <w:nsid w:val="6F9A467C"/>
+    <w:multiLevelType w:val="hybridMultilevel"/>
+    <w:tmpl w:val="1708D656"/>
+    <w:lvl w:ilvl="0" w:tplc="0409000F">
+      <w:start w:val="1"/>
+      <w:numFmt w:val="decimal"/>
+      <w:lvlText w:val="%1."/>
+      <w:lvlJc w:val="left"/>
+      <w:pPr>
+        <w:ind w:left="720" w:hanging="360"/>
+      </w:pPr>
+      <w:rPr>
+        <w:rFonts w:hint="default"/>
+      </w:rPr>
+    </w:lvl>
+    <w:lvl w:ilvl="1" w:tplc="04090019" w:tentative="1">
+      <w:start w:val="1"/>
+      <w:numFmt w:val="lowerLetter"/>
+      <w:lvlText w:val="%2."/>
+      <w:lvlJc w:val="left"/>
+      <w:pPr>
+        <w:ind w:left="1440" w:hanging="360"/>
+      </w:pPr>
+    </w:lvl>
+    <w:lvl w:ilvl="2" w:tplc="0409001B" w:tentative="1">
+      <w:start w:val="1"/>
+      <w:numFmt w:val="lowerRoman"/>
+      <w:lvlText w:val="%3."/>
+      <w:lvlJc w:val="right"/>
+      <w:pPr>
+        <w:ind w:left="2160" w:hanging="180"/>
+      </w:pPr>
+    </w:lvl>
+    <w:lvl w:ilvl="3" w:tplc="0409000F" w:tentative="1">
+      <w:start w:val="1"/>
+      <w:numFmt w:val="decimal"/>
+      <w:lvlText w:val="%4."/>
+      <w:lvlJc w:val="left"/>
+      <w:pPr>
+        <w:ind w:left="2880" w:hanging="360"/>
+      </w:pPr>
+    </w:lvl>
+    <w:lvl w:ilvl="4" w:tplc="04090019" w:tentative="1">
+      <w:start w:val="1"/>
+      <w:numFmt w:val="lowerLetter"/>
+      <w:lvlText w:val="%5."/>
+      <w:lvlJc w:val="left"/>
+      <w:pPr>
+        <w:ind w:left="3600" w:hanging="360"/>
+      </w:pPr>
+    </w:lvl>
+    <w:lvl w:ilvl="5" w:tplc="0409001B" w:tentative="1">
+      <w:start w:val="1"/>
+      <w:numFmt w:val="lowerRoman"/>
+      <w:lvlText w:val="%6."/>
+      <w:lvlJc w:val="right"/>
+      <w:pPr>
+        <w:ind w:left="4320" w:hanging="180"/>
+      </w:pPr>
+    </w:lvl>
+    <w:lvl w:ilvl="6" w:tplc="0409000F" w:tentative="1">
+      <w:start w:val="1"/>
+      <w:numFmt w:val="decimal"/>
+      <w:lvlText w:val="%7."/>
+      <w:lvlJc w:val="left"/>
+      <w:pPr>
+        <w:ind w:left="5040" w:hanging="360"/>
+      </w:pPr>
+    </w:lvl>
+    <w:lvl w:ilvl="7" w:tplc="04090019" w:tentative="1">
+      <w:start w:val="1"/>
+      <w:numFmt w:val="lowerLetter"/>
+      <w:lvlText w:val="%8."/>
+      <w:lvlJc w:val="left"/>
+      <w:pPr>
+        <w:ind w:left="5760" w:hanging="360"/>
+      </w:pPr>
+    </w:lvl>
+    <w:lvl w:ilvl="8" w:tplc="0409001B" w:tentative="1">
+      <w:start w:val="1"/>
+      <w:numFmt w:val="lowerRoman"/>
+      <w:lvlText w:val="%9."/>
+      <w:lvlJc w:val="right"/>
+      <w:pPr>
+        <w:ind w:left="6480" w:hanging="180"/>
+      </w:pPr>
+    </w:lvl>
+  </w:abstractNum>
+  <w:num w:numId="1">
+    <w:abstractNumId w:val="1"/>
+  </w:num>
+  <w:num w:numId="2">
+    <w:abstractNumId w:val="3"/>
+  </w:num>
+  <w:num w:numId="3">
+    <w:abstractNumId w:val="0"/>
+  </w:num>
+  <w:num w:numId="4">
+    <w:abstractNumId w:val="2"/>
+  </w:num>
+</w:numbering>
+</file>
+
 <file path=word/styles.xml><?xml version="1.0" encoding="utf-8"?>
 <w:styles xmlns:mc="http://schemas.openxmlformats.org/markup-compatibility/2006" xmlns:r="http://schemas.openxmlformats.org/officeDocument/2006/relationships" xmlns:w="http://schemas.openxmlformats.org/wordprocessingml/2006/main" xmlns:w14="http://schemas.microsoft.com/office/word/2010/wordml" xmlns:w15="http://schemas.microsoft.com/office/word/2012/wordml" mc:Ignorable="w14 w15">
   <w:docDefaults>
     <w:rPrDefault>
       <w:rPr>
-        <w:rFonts w:asciiTheme="minorHAnsi" w:eastAsiaTheme="minorHAnsi" w:hAnsiTheme="minorHAnsi" w:cstheme="minorBidi"/>
+        <w:rFonts w:asciiTheme="minorHAnsi" w:eastAsia="바탕" w:hAnsiTheme="minorHAnsi" w:cstheme="minorBidi"/>
         <w:sz w:val="22"/>
         <w:szCs w:val="22"/>
         <w:lang w:val="en-US" w:eastAsia="en-US" w:bidi="ar-SA"/>
@@ -483,17 +2987,17 @@
     <w:lsdException w:name="List Table 6 Colorful Accent 6" w:uiPriority="51"/>
     <w:lsdException w:name="List Table 7 Colorful Accent 6" w:uiPriority="52"/>
   </w:latentStyles>
-  <w:style w:type="paragraph" w:default="1" w:styleId="Normal">
+  <w:style w:type="paragraph" w:default="1" w:styleId="a">
     <w:name w:val="Normal"/>
     <w:qFormat/>
   </w:style>
-  <w:style w:type="character" w:default="1" w:styleId="DefaultParagraphFont">
+  <w:style w:type="character" w:default="1" w:styleId="a0">
     <w:name w:val="Default Paragraph Font"/>
     <w:uiPriority w:val="1"/>
     <w:semiHidden/>
     <w:unhideWhenUsed/>
   </w:style>
-  <w:style w:type="table" w:default="1" w:styleId="TableNormal">
+  <w:style w:type="table" w:default="1" w:styleId="a1">
     <w:name w:val="Normal Table"/>
     <w:uiPriority w:val="99"/>
     <w:semiHidden/>
@@ -508,11 +3012,66 @@
       </w:tblCellMar>
     </w:tblPr>
   </w:style>
-  <w:style w:type="numbering" w:default="1" w:styleId="NoList">
+  <w:style w:type="numbering" w:default="1" w:styleId="a2">
     <w:name w:val="No List"/>
     <w:uiPriority w:val="99"/>
     <w:semiHidden/>
     <w:unhideWhenUsed/>
+  </w:style>
+  <w:style w:type="paragraph" w:styleId="a3">
+    <w:name w:val="header"/>
+    <w:basedOn w:val="a"/>
+    <w:link w:val="Char"/>
+    <w:uiPriority w:val="99"/>
+    <w:unhideWhenUsed/>
+    <w:rsid w:val="00C7090B"/>
+    <w:pPr>
+      <w:tabs>
+        <w:tab w:val="center" w:pos="4680"/>
+        <w:tab w:val="right" w:pos="9360"/>
+      </w:tabs>
+      <w:spacing w:after="0" w:line="240" w:lineRule="auto"/>
+    </w:pPr>
+  </w:style>
+  <w:style w:type="character" w:customStyle="1" w:styleId="Char">
+    <w:name w:val="머리글 Char"/>
+    <w:basedOn w:val="a0"/>
+    <w:link w:val="a3"/>
+    <w:uiPriority w:val="99"/>
+    <w:rsid w:val="00C7090B"/>
+  </w:style>
+  <w:style w:type="paragraph" w:styleId="a4">
+    <w:name w:val="footer"/>
+    <w:basedOn w:val="a"/>
+    <w:link w:val="Char0"/>
+    <w:uiPriority w:val="99"/>
+    <w:unhideWhenUsed/>
+    <w:rsid w:val="00C7090B"/>
+    <w:pPr>
+      <w:tabs>
+        <w:tab w:val="center" w:pos="4680"/>
+        <w:tab w:val="right" w:pos="9360"/>
+      </w:tabs>
+      <w:spacing w:after="0" w:line="240" w:lineRule="auto"/>
+    </w:pPr>
+  </w:style>
+  <w:style w:type="character" w:customStyle="1" w:styleId="Char0">
+    <w:name w:val="바닥글 Char"/>
+    <w:basedOn w:val="a0"/>
+    <w:link w:val="a4"/>
+    <w:uiPriority w:val="99"/>
+    <w:rsid w:val="00C7090B"/>
+  </w:style>
+  <w:style w:type="paragraph" w:styleId="a5">
+    <w:name w:val="List Paragraph"/>
+    <w:basedOn w:val="a"/>
+    <w:uiPriority w:val="34"/>
+    <w:qFormat/>
+    <w:rsid w:val="00FB1E5A"/>
+    <w:pPr>
+      <w:ind w:left="720"/>
+      <w:contextualSpacing/>
+    </w:pPr>
   </w:style>
 </w:styles>
 </file>

</xml_diff>

<commit_message>
white box testing is updated and desgin also
</commit_message>
<xml_diff>
--- a/src/assignment4/Design.docx
+++ b/src/assignment4/Design.docx
@@ -1352,17 +1352,7 @@
           <w:sz w:val="24"/>
           <w:szCs w:val="24"/>
         </w:rPr>
-        <w:t>If any of the words in the s</w:t>
-      </w:r>
-      <w:bookmarkStart w:id="0" w:name="_GoBack"/>
-      <w:bookmarkEnd w:id="0"/>
-      <w:r>
-        <w:rPr>
-          <w:rFonts w:ascii="Times New Roman" w:hAnsi="Times New Roman" w:cs="Times New Roman"/>
-          <w:sz w:val="24"/>
-          <w:szCs w:val="24"/>
-        </w:rPr>
-        <w:t>olution list are 5 letter words</w:t>
+        <w:t>If any of the words in the solution list are 5 letter words</w:t>
       </w:r>
     </w:p>
     <w:p>
@@ -1399,6 +1389,8 @@
           <w:szCs w:val="24"/>
         </w:rPr>
       </w:pPr>
+      <w:bookmarkStart w:id="0" w:name="_GoBack"/>
+      <w:bookmarkEnd w:id="0"/>
     </w:p>
     <w:p>
       <w:pPr>
@@ -1501,6 +1493,224 @@
           <w:szCs w:val="24"/>
         </w:rPr>
       </w:pPr>
+      <w:r>
+        <w:rPr>
+          <w:rFonts w:ascii="Times New Roman" w:hAnsi="Times New Roman" w:cs="Times New Roman"/>
+          <w:sz w:val="24"/>
+          <w:szCs w:val="24"/>
+        </w:rPr>
+        <w:t>Test all the path</w:t>
+      </w:r>
+    </w:p>
+    <w:p>
+      <w:pPr>
+        <w:pStyle w:val="a5"/>
+        <w:numPr>
+          <w:ilvl w:val="2"/>
+          <w:numId w:val="4"/>
+        </w:numPr>
+        <w:spacing w:line="360" w:lineRule="auto"/>
+        <w:rPr>
+          <w:rFonts w:ascii="Times New Roman" w:hAnsi="Times New Roman" w:cs="Times New Roman"/>
+          <w:sz w:val="24"/>
+          <w:szCs w:val="24"/>
+        </w:rPr>
+      </w:pPr>
+      <w:r>
+        <w:rPr>
+          <w:rFonts w:ascii="Times New Roman" w:hAnsi="Times New Roman" w:cs="Times New Roman"/>
+          <w:sz w:val="24"/>
+          <w:szCs w:val="24"/>
+        </w:rPr>
+        <w:t>Try one example which the starting word is not 5 word letter long</w:t>
+      </w:r>
+    </w:p>
+    <w:p>
+      <w:pPr>
+        <w:pStyle w:val="a5"/>
+        <w:numPr>
+          <w:ilvl w:val="2"/>
+          <w:numId w:val="4"/>
+        </w:numPr>
+        <w:spacing w:line="360" w:lineRule="auto"/>
+        <w:rPr>
+          <w:rFonts w:ascii="Times New Roman" w:hAnsi="Times New Roman" w:cs="Times New Roman"/>
+          <w:sz w:val="24"/>
+          <w:szCs w:val="24"/>
+        </w:rPr>
+      </w:pPr>
+      <w:r>
+        <w:rPr>
+          <w:rFonts w:ascii="Times New Roman" w:hAnsi="Times New Roman" w:cs="Times New Roman"/>
+          <w:sz w:val="24"/>
+          <w:szCs w:val="24"/>
+        </w:rPr>
+        <w:t>Try</w:t>
+      </w:r>
+      <w:r>
+        <w:rPr>
+          <w:rFonts w:ascii="Times New Roman" w:hAnsi="Times New Roman" w:cs="Times New Roman"/>
+          <w:sz w:val="24"/>
+          <w:szCs w:val="24"/>
+        </w:rPr>
+        <w:t xml:space="preserve"> one example </w:t>
+      </w:r>
+      <w:r>
+        <w:rPr>
+          <w:rFonts w:ascii="Times New Roman" w:hAnsi="Times New Roman" w:cs="Times New Roman"/>
+          <w:sz w:val="24"/>
+          <w:szCs w:val="24"/>
+        </w:rPr>
+        <w:t>which</w:t>
+      </w:r>
+      <w:r>
+        <w:rPr>
+          <w:rFonts w:ascii="Times New Roman" w:hAnsi="Times New Roman" w:cs="Times New Roman"/>
+          <w:sz w:val="24"/>
+          <w:szCs w:val="24"/>
+        </w:rPr>
+        <w:t xml:space="preserve"> the </w:t>
+      </w:r>
+      <w:r>
+        <w:rPr>
+          <w:rFonts w:ascii="Times New Roman" w:hAnsi="Times New Roman" w:cs="Times New Roman"/>
+          <w:sz w:val="24"/>
+          <w:szCs w:val="24"/>
+        </w:rPr>
+        <w:t xml:space="preserve">ending word is </w:t>
+      </w:r>
+      <w:r>
+        <w:rPr>
+          <w:rFonts w:ascii="Times New Roman" w:hAnsi="Times New Roman" w:cs="Times New Roman"/>
+          <w:sz w:val="24"/>
+          <w:szCs w:val="24"/>
+        </w:rPr>
+        <w:t>not 5 word letter long</w:t>
+      </w:r>
+    </w:p>
+    <w:p>
+      <w:pPr>
+        <w:pStyle w:val="a5"/>
+        <w:numPr>
+          <w:ilvl w:val="2"/>
+          <w:numId w:val="4"/>
+        </w:numPr>
+        <w:spacing w:line="360" w:lineRule="auto"/>
+        <w:rPr>
+          <w:rFonts w:ascii="Times New Roman" w:hAnsi="Times New Roman" w:cs="Times New Roman"/>
+          <w:sz w:val="24"/>
+          <w:szCs w:val="24"/>
+        </w:rPr>
+      </w:pPr>
+      <w:r>
+        <w:rPr>
+          <w:rFonts w:ascii="Times New Roman" w:hAnsi="Times New Roman" w:cs="Times New Roman"/>
+          <w:sz w:val="24"/>
+          <w:szCs w:val="24"/>
+        </w:rPr>
+        <w:t>Try one example which the starting word is not in the dictionary</w:t>
+      </w:r>
+    </w:p>
+    <w:p>
+      <w:pPr>
+        <w:pStyle w:val="a5"/>
+        <w:numPr>
+          <w:ilvl w:val="2"/>
+          <w:numId w:val="4"/>
+        </w:numPr>
+        <w:spacing w:line="360" w:lineRule="auto"/>
+        <w:rPr>
+          <w:rFonts w:ascii="Times New Roman" w:hAnsi="Times New Roman" w:cs="Times New Roman"/>
+          <w:sz w:val="24"/>
+          <w:szCs w:val="24"/>
+        </w:rPr>
+      </w:pPr>
+      <w:r>
+        <w:rPr>
+          <w:rFonts w:ascii="Times New Roman" w:hAnsi="Times New Roman" w:cs="Times New Roman"/>
+          <w:sz w:val="24"/>
+          <w:szCs w:val="24"/>
+        </w:rPr>
+        <w:t>Ending w</w:t>
+      </w:r>
+      <w:r>
+        <w:rPr>
+          <w:rFonts w:ascii="Times New Roman" w:hAnsi="Times New Roman" w:cs="Times New Roman"/>
+          <w:sz w:val="24"/>
+          <w:szCs w:val="24"/>
+        </w:rPr>
+        <w:t>ord</w:t>
+      </w:r>
+      <w:r>
+        <w:rPr>
+          <w:rFonts w:ascii="Times New Roman" w:hAnsi="Times New Roman" w:cs="Times New Roman"/>
+          <w:sz w:val="24"/>
+          <w:szCs w:val="24"/>
+        </w:rPr>
+        <w:t xml:space="preserve"> </w:t>
+      </w:r>
+      <w:r>
+        <w:rPr>
+          <w:rFonts w:ascii="Times New Roman" w:hAnsi="Times New Roman" w:cs="Times New Roman"/>
+          <w:sz w:val="24"/>
+          <w:szCs w:val="24"/>
+        </w:rPr>
+        <w:t>is</w:t>
+      </w:r>
+      <w:r>
+        <w:rPr>
+          <w:rFonts w:ascii="Times New Roman" w:hAnsi="Times New Roman" w:cs="Times New Roman"/>
+          <w:sz w:val="24"/>
+          <w:szCs w:val="24"/>
+        </w:rPr>
+        <w:t xml:space="preserve"> not in the dictionary</w:t>
+      </w:r>
+    </w:p>
+    <w:p>
+      <w:pPr>
+        <w:pStyle w:val="a5"/>
+        <w:numPr>
+          <w:ilvl w:val="2"/>
+          <w:numId w:val="4"/>
+        </w:numPr>
+        <w:spacing w:line="360" w:lineRule="auto"/>
+        <w:rPr>
+          <w:rFonts w:ascii="Times New Roman" w:hAnsi="Times New Roman" w:cs="Times New Roman"/>
+          <w:sz w:val="24"/>
+          <w:szCs w:val="24"/>
+        </w:rPr>
+      </w:pPr>
+      <w:r>
+        <w:rPr>
+          <w:rFonts w:ascii="Times New Roman" w:hAnsi="Times New Roman" w:cs="Times New Roman"/>
+          <w:sz w:val="24"/>
+          <w:szCs w:val="24"/>
+        </w:rPr>
+        <w:t>Try one example which doesn’t have any solution</w:t>
+      </w:r>
+    </w:p>
+    <w:p>
+      <w:pPr>
+        <w:pStyle w:val="a5"/>
+        <w:numPr>
+          <w:ilvl w:val="2"/>
+          <w:numId w:val="4"/>
+        </w:numPr>
+        <w:spacing w:line="360" w:lineRule="auto"/>
+        <w:rPr>
+          <w:rFonts w:ascii="Times New Roman" w:hAnsi="Times New Roman" w:cs="Times New Roman"/>
+          <w:sz w:val="24"/>
+          <w:szCs w:val="24"/>
+        </w:rPr>
+      </w:pPr>
+      <w:r>
+        <w:rPr>
+          <w:rFonts w:ascii="Times New Roman" w:hAnsi="Times New Roman" w:cs="Times New Roman"/>
+          <w:sz w:val="24"/>
+          <w:szCs w:val="24"/>
+        </w:rPr>
+        <w:t>Try one example which the ending word and starting words are same</w:t>
+      </w:r>
     </w:p>
     <w:p>
       <w:pPr>

</xml_diff>

<commit_message>
Design #6 answered but need to be checked
</commit_message>
<xml_diff>
--- a/src/assignment4/Design.docx
+++ b/src/assignment4/Design.docx
@@ -1380,17 +1380,36 @@
     </w:p>
     <w:p>
       <w:pPr>
+        <w:spacing w:line="360" w:lineRule="auto"/>
+        <w:rPr>
+          <w:rFonts w:ascii="Times New Roman" w:hAnsi="Times New Roman" w:cs="Times New Roman"/>
+          <w:sz w:val="24"/>
+          <w:szCs w:val="24"/>
+        </w:rPr>
+      </w:pPr>
+    </w:p>
+    <w:p>
+      <w:pPr>
         <w:pStyle w:val="a5"/>
+        <w:numPr>
+          <w:ilvl w:val="0"/>
+          <w:numId w:val="4"/>
+        </w:numPr>
         <w:spacing w:line="360" w:lineRule="auto"/>
-        <w:ind w:left="2160"/>
-        <w:rPr>
-          <w:rFonts w:ascii="Times New Roman" w:hAnsi="Times New Roman" w:cs="Times New Roman"/>
-          <w:sz w:val="24"/>
-          <w:szCs w:val="24"/>
-        </w:rPr>
-      </w:pPr>
-      <w:bookmarkStart w:id="0" w:name="_GoBack"/>
-      <w:bookmarkEnd w:id="0"/>
+        <w:rPr>
+          <w:rFonts w:ascii="Times New Roman" w:hAnsi="Times New Roman" w:cs="Times New Roman"/>
+          <w:sz w:val="24"/>
+          <w:szCs w:val="24"/>
+        </w:rPr>
+      </w:pPr>
+      <w:r>
+        <w:rPr>
+          <w:rFonts w:ascii="Times New Roman" w:hAnsi="Times New Roman" w:cs="Times New Roman"/>
+          <w:sz w:val="24"/>
+          <w:szCs w:val="24"/>
+        </w:rPr>
+        <w:t>White box testing</w:t>
+      </w:r>
     </w:p>
     <w:p>
       <w:pPr>
@@ -1412,94 +1431,15 @@
           <w:sz w:val="24"/>
           <w:szCs w:val="24"/>
         </w:rPr>
-        <w:t>Check if the input test files are not given</w:t>
-      </w:r>
-    </w:p>
-    <w:p>
-      <w:pPr>
-        <w:pStyle w:val="a5"/>
-        <w:numPr>
-          <w:ilvl w:val="2"/>
-          <w:numId w:val="4"/>
-        </w:numPr>
-        <w:spacing w:line="360" w:lineRule="auto"/>
-        <w:rPr>
-          <w:rFonts w:ascii="Times New Roman" w:hAnsi="Times New Roman" w:cs="Times New Roman"/>
-          <w:sz w:val="24"/>
-          <w:szCs w:val="24"/>
-        </w:rPr>
-      </w:pPr>
-      <w:r>
-        <w:rPr>
-          <w:rFonts w:ascii="Times New Roman" w:hAnsi="Times New Roman" w:cs="Times New Roman"/>
-          <w:sz w:val="24"/>
-          <w:szCs w:val="24"/>
-        </w:rPr>
-        <w:t xml:space="preserve">Dictionary </w:t>
-      </w:r>
-      <w:r>
-        <w:rPr>
-          <w:rFonts w:ascii="Times New Roman" w:hAnsi="Times New Roman" w:cs="Times New Roman"/>
-          <w:sz w:val="24"/>
-          <w:szCs w:val="24"/>
-        </w:rPr>
-        <w:t>or test inputs are not given or corrupted</w:t>
-      </w:r>
-    </w:p>
-    <w:p>
-      <w:pPr>
-        <w:spacing w:line="360" w:lineRule="auto"/>
-        <w:rPr>
-          <w:rFonts w:ascii="Times New Roman" w:hAnsi="Times New Roman" w:cs="Times New Roman"/>
-          <w:sz w:val="24"/>
-          <w:szCs w:val="24"/>
-        </w:rPr>
-      </w:pPr>
-    </w:p>
-    <w:p>
-      <w:pPr>
-        <w:pStyle w:val="a5"/>
-        <w:numPr>
-          <w:ilvl w:val="0"/>
-          <w:numId w:val="4"/>
-        </w:numPr>
-        <w:spacing w:line="360" w:lineRule="auto"/>
-        <w:rPr>
-          <w:rFonts w:ascii="Times New Roman" w:hAnsi="Times New Roman" w:cs="Times New Roman"/>
-          <w:sz w:val="24"/>
-          <w:szCs w:val="24"/>
-        </w:rPr>
-      </w:pPr>
-      <w:r>
-        <w:rPr>
-          <w:rFonts w:ascii="Times New Roman" w:hAnsi="Times New Roman" w:cs="Times New Roman"/>
-          <w:sz w:val="24"/>
-          <w:szCs w:val="24"/>
-        </w:rPr>
-        <w:t>White box testing</w:t>
-      </w:r>
-    </w:p>
-    <w:p>
-      <w:pPr>
-        <w:pStyle w:val="a5"/>
-        <w:numPr>
-          <w:ilvl w:val="1"/>
-          <w:numId w:val="4"/>
-        </w:numPr>
-        <w:spacing w:line="360" w:lineRule="auto"/>
-        <w:rPr>
-          <w:rFonts w:ascii="Times New Roman" w:hAnsi="Times New Roman" w:cs="Times New Roman"/>
-          <w:sz w:val="24"/>
-          <w:szCs w:val="24"/>
-        </w:rPr>
-      </w:pPr>
-      <w:r>
-        <w:rPr>
-          <w:rFonts w:ascii="Times New Roman" w:hAnsi="Times New Roman" w:cs="Times New Roman"/>
-          <w:sz w:val="24"/>
-          <w:szCs w:val="24"/>
-        </w:rPr>
         <w:t>Test all the path</w:t>
+      </w:r>
+      <w:r>
+        <w:rPr>
+          <w:rFonts w:ascii="Times New Roman" w:hAnsi="Times New Roman" w:cs="Times New Roman"/>
+          <w:sz w:val="24"/>
+          <w:szCs w:val="24"/>
+        </w:rPr>
+        <w:t xml:space="preserve"> (check exception handlers)</w:t>
       </w:r>
     </w:p>
     <w:p>
@@ -2373,6 +2313,16 @@
         </w:rPr>
         <w:t>Our program encapsulates data and procedures grouped together within the classes.</w:t>
       </w:r>
+      <w:r>
+        <w:rPr>
+          <w:rFonts w:ascii="Times New Roman" w:hAnsi="Times New Roman" w:cs="Times New Roman"/>
+          <w:sz w:val="24"/>
+          <w:szCs w:val="24"/>
+        </w:rPr>
+        <w:t xml:space="preserve"> In this way we hide the info by privatizing the data within the classes. We also have high cohesion within in the classes, because the each class is focused on what it should be doing. Our coupling between classes are low, since changing one method in dictionary class would not require to change in other classes.</w:t>
+      </w:r>
+      <w:bookmarkStart w:id="0" w:name="_GoBack"/>
+      <w:bookmarkEnd w:id="0"/>
     </w:p>
     <w:sectPr>
       <w:pgSz w:w="12240" w:h="15840"/>
@@ -3283,6 +3233,22 @@
       <w:contextualSpacing/>
     </w:pPr>
   </w:style>
+  <w:style w:type="character" w:customStyle="1" w:styleId="apple-converted-space">
+    <w:name w:val="apple-converted-space"/>
+    <w:basedOn w:val="a0"/>
+    <w:rsid w:val="000156F8"/>
+  </w:style>
+  <w:style w:type="character" w:styleId="a6">
+    <w:name w:val="Strong"/>
+    <w:basedOn w:val="a0"/>
+    <w:uiPriority w:val="22"/>
+    <w:qFormat/>
+    <w:rsid w:val="000156F8"/>
+    <w:rPr>
+      <w:b/>
+      <w:bCs/>
+    </w:rPr>
+  </w:style>
 </w:styles>
 </file>
 

</xml_diff>